<commit_message>
make Edit tag, context func And Report #2
</commit_message>
<xml_diff>
--- a/report/진척보고서#1_213958_윤상권.docx
+++ b/report/진척보고서#1_213958_윤상권.docx
@@ -69,6 +69,7 @@
             <w:pPr>
               <w:jc w:val="center"/>
               <w:rPr>
+                <w:rFonts w:hint="eastAsia"/>
                 <w:b/>
                 <w:sz w:val="40"/>
               </w:rPr>
@@ -102,7 +103,7 @@
                 <w:b/>
                 <w:sz w:val="40"/>
               </w:rPr>
-              <w:t>1</w:t>
+              <w:t>2</w:t>
             </w:r>
           </w:p>
           <w:p>
@@ -172,6 +173,7 @@
           <w:p>
             <w:pPr>
               <w:rPr>
+                <w:rFonts w:hint="eastAsia"/>
                 <w:sz w:val="32"/>
               </w:rPr>
             </w:pPr>
@@ -187,7 +189,28 @@
                 <w:rFonts w:hint="eastAsia"/>
                 <w:sz w:val="32"/>
               </w:rPr>
-              <w:t xml:space="preserve"> 2024/11/17</w:t>
+              <w:t xml:space="preserve"> 2024/</w:t>
+            </w:r>
+            <w:r>
+              <w:rPr>
+                <w:rFonts w:hint="eastAsia"/>
+                <w:sz w:val="32"/>
+              </w:rPr>
+              <w:t>12</w:t>
+            </w:r>
+            <w:r>
+              <w:rPr>
+                <w:rFonts w:hint="eastAsia"/>
+                <w:sz w:val="32"/>
+              </w:rPr>
+              <w:t>/</w:t>
+            </w:r>
+            <w:r>
+              <w:rPr>
+                <w:rFonts w:hint="eastAsia"/>
+                <w:sz w:val="32"/>
+              </w:rPr>
+              <w:t>01</w:t>
             </w:r>
           </w:p>
           <w:p>
@@ -1507,7 +1530,6 @@
       <w:pPr>
         <w:spacing w:line="276" w:lineRule="auto"/>
         <w:rPr>
-          <w:rFonts w:hint="eastAsia"/>
           <w:sz w:val="22"/>
         </w:rPr>
       </w:pPr>
@@ -1640,7 +1662,6 @@
       <w:pPr>
         <w:spacing w:line="276" w:lineRule="auto"/>
         <w:rPr>
-          <w:rFonts w:hint="eastAsia"/>
           <w:sz w:val="22"/>
         </w:rPr>
       </w:pPr>
@@ -2008,7 +2029,6 @@
       <w:pPr>
         <w:spacing w:line="276" w:lineRule="auto"/>
         <w:rPr>
-          <w:rFonts w:hint="eastAsia"/>
           <w:sz w:val="22"/>
         </w:rPr>
       </w:pPr>
@@ -3075,7 +3095,6 @@
         <w:spacing w:line="276" w:lineRule="auto"/>
         <w:ind w:firstLineChars="100" w:firstLine="220"/>
         <w:rPr>
-          <w:rFonts w:hint="eastAsia"/>
           <w:sz w:val="22"/>
         </w:rPr>
       </w:pPr>
@@ -3159,7 +3178,6 @@
       <w:pPr>
         <w:spacing w:line="276" w:lineRule="auto"/>
         <w:rPr>
-          <w:rFonts w:hint="eastAsia"/>
           <w:sz w:val="22"/>
         </w:rPr>
       </w:pPr>
@@ -3197,7 +3215,6 @@
       <w:pPr>
         <w:spacing w:line="276" w:lineRule="auto"/>
         <w:rPr>
-          <w:rFonts w:hint="eastAsia"/>
           <w:sz w:val="22"/>
         </w:rPr>
       </w:pPr>
@@ -3257,7 +3274,6 @@
       <w:pPr>
         <w:spacing w:line="276" w:lineRule="auto"/>
         <w:rPr>
-          <w:rFonts w:hint="eastAsia"/>
           <w:sz w:val="22"/>
         </w:rPr>
       </w:pPr>
@@ -3278,6 +3294,7 @@
       </w:pPr>
       <w:r>
         <w:rPr>
+          <w:noProof/>
           <w:sz w:val="32"/>
         </w:rPr>
         <w:drawing>
@@ -3350,6 +3367,7 @@
       </w:pPr>
       <w:r>
         <w:rPr>
+          <w:noProof/>
           <w:sz w:val="22"/>
         </w:rPr>
         <w:drawing>
@@ -3401,7 +3419,6 @@
       <w:pPr>
         <w:spacing w:line="276" w:lineRule="auto"/>
         <w:rPr>
-          <w:rFonts w:hint="eastAsia"/>
           <w:sz w:val="22"/>
         </w:rPr>
       </w:pPr>
@@ -3439,6 +3456,7 @@
       </w:pPr>
       <w:r>
         <w:rPr>
+          <w:noProof/>
           <w:sz w:val="22"/>
         </w:rPr>
         <w:drawing>
@@ -3502,6 +3520,7 @@
       </w:pPr>
       <w:r>
         <w:rPr>
+          <w:noProof/>
           <w:sz w:val="22"/>
         </w:rPr>
         <w:drawing>
@@ -3545,7 +3564,6 @@
       <w:pPr>
         <w:spacing w:line="276" w:lineRule="auto"/>
         <w:rPr>
-          <w:rFonts w:hint="eastAsia"/>
           <w:sz w:val="22"/>
         </w:rPr>
       </w:pPr>
@@ -3566,6 +3584,7 @@
       </w:pPr>
       <w:r>
         <w:rPr>
+          <w:noProof/>
           <w:sz w:val="32"/>
         </w:rPr>
         <w:drawing>
@@ -3609,7 +3628,6 @@
       <w:pPr>
         <w:spacing w:line="276" w:lineRule="auto"/>
         <w:rPr>
-          <w:rFonts w:hint="eastAsia"/>
           <w:sz w:val="32"/>
         </w:rPr>
       </w:pPr>
@@ -3699,7 +3717,6 @@
       <w:pPr>
         <w:spacing w:line="276" w:lineRule="auto"/>
         <w:rPr>
-          <w:rFonts w:hint="eastAsia"/>
           <w:sz w:val="22"/>
         </w:rPr>
       </w:pPr>
@@ -3905,7 +3922,6 @@
       <w:pPr>
         <w:spacing w:line="276" w:lineRule="auto"/>
         <w:rPr>
-          <w:rFonts w:hint="eastAsia"/>
           <w:sz w:val="22"/>
         </w:rPr>
       </w:pPr>
@@ -3923,7 +3939,6 @@
       <w:pPr>
         <w:spacing w:line="276" w:lineRule="auto"/>
         <w:rPr>
-          <w:rFonts w:hint="eastAsia"/>
           <w:sz w:val="22"/>
         </w:rPr>
       </w:pPr>
@@ -4267,7 +4282,6 @@
       <w:pPr>
         <w:spacing w:line="276" w:lineRule="auto"/>
         <w:rPr>
-          <w:rFonts w:hint="eastAsia"/>
           <w:sz w:val="22"/>
         </w:rPr>
       </w:pPr>
@@ -4328,16 +4342,14 @@
       <w:pPr>
         <w:spacing w:line="276" w:lineRule="auto"/>
         <w:rPr>
-          <w:rFonts w:hint="eastAsia"/>
-          <w:sz w:val="22"/>
-        </w:rPr>
-      </w:pPr>
-    </w:p>
-    <w:p>
-      <w:pPr>
-        <w:spacing w:line="276" w:lineRule="auto"/>
-        <w:rPr>
-          <w:rFonts w:hint="eastAsia"/>
+          <w:sz w:val="22"/>
+        </w:rPr>
+      </w:pPr>
+    </w:p>
+    <w:p>
+      <w:pPr>
+        <w:spacing w:line="276" w:lineRule="auto"/>
+        <w:rPr>
           <w:sz w:val="22"/>
         </w:rPr>
       </w:pPr>
@@ -4395,6 +4407,7 @@
       </w:pPr>
       <w:r>
         <w:rPr>
+          <w:noProof/>
           <w:sz w:val="22"/>
         </w:rPr>
         <w:drawing>
@@ -4483,6 +4496,7 @@
       </w:pPr>
       <w:r>
         <w:rPr>
+          <w:noProof/>
           <w:sz w:val="22"/>
         </w:rPr>
         <w:drawing>
@@ -4571,6 +4585,7 @@
       </w:pPr>
       <w:r>
         <w:rPr>
+          <w:noProof/>
           <w:sz w:val="22"/>
         </w:rPr>
         <w:drawing>
@@ -4675,6 +4690,7 @@
       </w:pPr>
       <w:r>
         <w:rPr>
+          <w:noProof/>
           <w:sz w:val="22"/>
         </w:rPr>
         <w:drawing>
@@ -4718,12 +4734,12 @@
       <w:pPr>
         <w:spacing w:line="276" w:lineRule="auto"/>
         <w:rPr>
-          <w:rFonts w:hint="eastAsia"/>
-          <w:sz w:val="22"/>
-        </w:rPr>
-      </w:pPr>
-      <w:r>
-        <w:rPr>
+          <w:sz w:val="22"/>
+        </w:rPr>
+      </w:pPr>
+      <w:r>
+        <w:rPr>
+          <w:noProof/>
           <w:sz w:val="22"/>
         </w:rPr>
         <w:drawing>
@@ -4775,40 +4791,1704 @@
       <w:pPr>
         <w:spacing w:line="276" w:lineRule="auto"/>
         <w:rPr>
-          <w:rFonts w:hint="eastAsia"/>
+          <w:b/>
+          <w:sz w:val="24"/>
+          <w:szCs w:val="24"/>
+        </w:rPr>
+      </w:pPr>
+      <w:r>
+        <w:rPr>
+          <w:rFonts w:hint="eastAsia"/>
+          <w:b/>
+          <w:sz w:val="24"/>
+          <w:szCs w:val="24"/>
+        </w:rPr>
+        <w:t>(</w:t>
+      </w:r>
+      <w:r>
+        <w:rPr>
+          <w:rFonts w:hint="eastAsia"/>
+          <w:b/>
+          <w:sz w:val="24"/>
+          <w:szCs w:val="24"/>
+        </w:rPr>
+        <w:t>3</w:t>
+      </w:r>
+      <w:r>
+        <w:rPr>
+          <w:b/>
+          <w:sz w:val="24"/>
+          <w:szCs w:val="24"/>
+        </w:rPr>
+        <w:t xml:space="preserve">) </w:t>
+      </w:r>
+      <w:r>
+        <w:rPr>
+          <w:rFonts w:hint="eastAsia"/>
+          <w:b/>
+          <w:sz w:val="24"/>
+          <w:szCs w:val="24"/>
+        </w:rPr>
+        <w:t>일기를 삭제하는 기능</w:t>
+      </w:r>
+    </w:p>
+    <w:p>
+      <w:pPr>
+        <w:spacing w:line="276" w:lineRule="auto"/>
+        <w:rPr>
+          <w:sz w:val="22"/>
+        </w:rPr>
+      </w:pPr>
+      <w:r>
+        <w:rPr>
+          <w:rFonts w:hint="eastAsia"/>
+          <w:sz w:val="22"/>
+        </w:rPr>
+        <w:t>-</w:t>
+      </w:r>
+      <w:r>
+        <w:rPr>
+          <w:sz w:val="22"/>
+        </w:rPr>
+        <w:t xml:space="preserve"> </w:t>
+      </w:r>
+      <w:r>
+        <w:rPr>
+          <w:rFonts w:hint="eastAsia"/>
+          <w:sz w:val="22"/>
+        </w:rPr>
+        <w:t>입출력</w:t>
+      </w:r>
+    </w:p>
+    <w:p>
+      <w:pPr>
+        <w:spacing w:line="276" w:lineRule="auto"/>
+        <w:rPr>
+          <w:sz w:val="22"/>
+        </w:rPr>
+      </w:pPr>
+      <w:r>
+        <w:rPr>
+          <w:rFonts w:hint="eastAsia"/>
+          <w:sz w:val="22"/>
+        </w:rPr>
+        <w:t>1) 사용자가 삭제하려는 일기를 선택하여 삭제할 수 있다.</w:t>
+      </w:r>
+      <w:r>
+        <w:rPr>
+          <w:rFonts w:hint="eastAsia"/>
+          <w:sz w:val="22"/>
+        </w:rPr>
+        <w:t xml:space="preserve"> </w:t>
+      </w:r>
+    </w:p>
+    <w:p>
+      <w:pPr>
+        <w:spacing w:line="276" w:lineRule="auto"/>
+        <w:rPr>
+          <w:sz w:val="22"/>
+        </w:rPr>
+      </w:pPr>
+      <w:r>
+        <w:rPr>
+          <w:rFonts w:hint="eastAsia"/>
+          <w:sz w:val="22"/>
+        </w:rPr>
+        <w:t>2) 실수로 삭제할 수 있으므로 삭제 전에 확인 메시지를 표시한다.</w:t>
+      </w:r>
+    </w:p>
+    <w:p>
+      <w:pPr>
+        <w:spacing w:line="276" w:lineRule="auto"/>
+        <w:rPr>
+          <w:sz w:val="22"/>
+        </w:rPr>
+      </w:pPr>
+    </w:p>
+    <w:p>
+      <w:pPr>
+        <w:spacing w:line="276" w:lineRule="auto"/>
+        <w:rPr>
+          <w:sz w:val="22"/>
+        </w:rPr>
+      </w:pPr>
+      <w:r>
+        <w:rPr>
+          <w:sz w:val="22"/>
+        </w:rPr>
+        <w:t xml:space="preserve">입력: </w:t>
+      </w:r>
+    </w:p>
+    <w:p>
+      <w:pPr>
+        <w:spacing w:line="276" w:lineRule="auto"/>
+        <w:rPr>
+          <w:rFonts w:hint="eastAsia"/>
+          <w:sz w:val="22"/>
+        </w:rPr>
+      </w:pPr>
+      <w:proofErr w:type="spellStart"/>
+      <w:r>
+        <w:rPr>
+          <w:rFonts w:hint="eastAsia"/>
+          <w:sz w:val="22"/>
+        </w:rPr>
+        <w:t>RemoveDiary</w:t>
+      </w:r>
+      <w:proofErr w:type="spellEnd"/>
+      <w:r>
+        <w:rPr>
+          <w:rFonts w:hint="eastAsia"/>
+          <w:sz w:val="22"/>
+        </w:rPr>
+        <w:t xml:space="preserve">() 함수에 </w:t>
+      </w:r>
+      <w:proofErr w:type="spellStart"/>
+      <w:r>
+        <w:rPr>
+          <w:rFonts w:hint="eastAsia"/>
+          <w:sz w:val="22"/>
+        </w:rPr>
+        <w:t>file_name</w:t>
+      </w:r>
+      <w:proofErr w:type="spellEnd"/>
+      <w:r>
+        <w:rPr>
+          <w:rFonts w:hint="eastAsia"/>
+          <w:sz w:val="22"/>
+        </w:rPr>
+        <w:t xml:space="preserve">이 입력으로 들어온다. 이때, </w:t>
+      </w:r>
+      <w:proofErr w:type="spellStart"/>
+      <w:r>
+        <w:rPr>
+          <w:rFonts w:hint="eastAsia"/>
+          <w:sz w:val="22"/>
+        </w:rPr>
+        <w:t>file_name</w:t>
+      </w:r>
+      <w:proofErr w:type="spellEnd"/>
+      <w:r>
+        <w:rPr>
+          <w:rFonts w:hint="eastAsia"/>
+          <w:sz w:val="22"/>
+        </w:rPr>
+        <w:t xml:space="preserve">이 존재하는 파일인지에 대한 검사는 호출자에서 검사를 하고 함수를 사용해야 한다. </w:t>
+      </w:r>
+    </w:p>
+    <w:p>
+      <w:pPr>
+        <w:spacing w:line="276" w:lineRule="auto"/>
+        <w:rPr>
+          <w:sz w:val="22"/>
+        </w:rPr>
+      </w:pPr>
+      <w:r>
+        <w:rPr>
+          <w:sz w:val="22"/>
+        </w:rPr>
+        <w:t xml:space="preserve">출력: </w:t>
+      </w:r>
+    </w:p>
+    <w:p>
+      <w:pPr>
+        <w:spacing w:line="276" w:lineRule="auto"/>
+        <w:rPr>
+          <w:rFonts w:hint="eastAsia"/>
+          <w:sz w:val="22"/>
+        </w:rPr>
+      </w:pPr>
+      <w:r>
+        <w:rPr>
+          <w:rFonts w:hint="eastAsia"/>
+          <w:sz w:val="22"/>
+        </w:rPr>
+        <w:t xml:space="preserve">내가 선택한 </w:t>
+      </w:r>
+      <w:proofErr w:type="spellStart"/>
+      <w:r>
+        <w:rPr>
+          <w:rFonts w:hint="eastAsia"/>
+          <w:sz w:val="22"/>
+        </w:rPr>
+        <w:t>file_name</w:t>
+      </w:r>
+      <w:proofErr w:type="spellEnd"/>
+      <w:r>
+        <w:rPr>
+          <w:rFonts w:hint="eastAsia"/>
+          <w:sz w:val="22"/>
+        </w:rPr>
+        <w:t>의 파일이 지워진다.</w:t>
+      </w:r>
+    </w:p>
+    <w:p>
+      <w:pPr>
+        <w:spacing w:line="276" w:lineRule="auto"/>
+        <w:rPr>
+          <w:sz w:val="22"/>
+        </w:rPr>
+      </w:pPr>
+      <w:r>
+        <w:rPr>
+          <w:sz w:val="22"/>
+        </w:rPr>
+        <w:lastRenderedPageBreak/>
+        <w:t>- 설명</w:t>
+      </w:r>
+      <w:r>
+        <w:rPr>
+          <w:rFonts w:hint="eastAsia"/>
+          <w:sz w:val="22"/>
+        </w:rPr>
+        <w:t>:</w:t>
+      </w:r>
+    </w:p>
+    <w:p>
+      <w:pPr>
+        <w:spacing w:line="276" w:lineRule="auto"/>
+        <w:ind w:firstLineChars="100" w:firstLine="220"/>
+        <w:rPr>
+          <w:sz w:val="22"/>
+        </w:rPr>
+      </w:pPr>
+      <w:r>
+        <w:rPr>
+          <w:rFonts w:hint="eastAsia"/>
+          <w:sz w:val="22"/>
+        </w:rPr>
+        <w:t xml:space="preserve">처음 메뉴 화면에서 2번을 선택하면 파일을 지울 수 있는 화면으로 넘어가게 된다. 이때, 문자열 벡터인 </w:t>
+      </w:r>
+      <w:proofErr w:type="spellStart"/>
+      <w:r>
+        <w:rPr>
+          <w:rFonts w:hint="eastAsia"/>
+          <w:sz w:val="22"/>
+        </w:rPr>
+        <w:t>file_list</w:t>
+      </w:r>
+      <w:proofErr w:type="spellEnd"/>
+      <w:r>
+        <w:rPr>
+          <w:rFonts w:hint="eastAsia"/>
+          <w:sz w:val="22"/>
+        </w:rPr>
+        <w:t xml:space="preserve">에 </w:t>
+      </w:r>
+      <w:proofErr w:type="spellStart"/>
+      <w:r>
+        <w:rPr>
+          <w:rFonts w:hint="eastAsia"/>
+          <w:sz w:val="22"/>
+        </w:rPr>
+        <w:t>FileList</w:t>
+      </w:r>
+      <w:proofErr w:type="spellEnd"/>
+      <w:r>
+        <w:rPr>
+          <w:rFonts w:hint="eastAsia"/>
+          <w:sz w:val="22"/>
+        </w:rPr>
+        <w:t xml:space="preserve">()함수가 호출되어 리스트로 저장된다. 이 함수는 저장 폴더로 지정된 곳에서 존재하는 파일의 이름을 가져와 스트링 벡터에 저장하고 반환해주는 함수이다. </w:t>
+      </w:r>
+    </w:p>
+    <w:p>
+      <w:pPr>
+        <w:spacing w:line="276" w:lineRule="auto"/>
+        <w:ind w:firstLineChars="100" w:firstLine="220"/>
+        <w:rPr>
+          <w:rFonts w:hint="eastAsia"/>
+          <w:sz w:val="22"/>
+        </w:rPr>
+      </w:pPr>
+      <w:r>
+        <w:rPr>
+          <w:rFonts w:hint="eastAsia"/>
+          <w:sz w:val="22"/>
+        </w:rPr>
+        <w:t xml:space="preserve">폴더에 저장되어 있는 일기들을 보여준 이후에는 </w:t>
+      </w:r>
+      <w:proofErr w:type="spellStart"/>
+      <w:r>
+        <w:rPr>
+          <w:rFonts w:hint="eastAsia"/>
+          <w:sz w:val="22"/>
+        </w:rPr>
+        <w:t>rm_file</w:t>
+      </w:r>
+      <w:proofErr w:type="spellEnd"/>
+      <w:r>
+        <w:rPr>
+          <w:rFonts w:hint="eastAsia"/>
+          <w:sz w:val="22"/>
+        </w:rPr>
+        <w:t xml:space="preserve">이라는 변수에 삭제할 파일의 이름을 입력 받는다. 이때 </w:t>
+      </w:r>
+      <w:proofErr w:type="spellStart"/>
+      <w:r>
+        <w:rPr>
+          <w:rFonts w:hint="eastAsia"/>
+          <w:sz w:val="22"/>
+        </w:rPr>
+        <w:t>ExistFile</w:t>
+      </w:r>
+      <w:proofErr w:type="spellEnd"/>
+      <w:r>
+        <w:rPr>
+          <w:rFonts w:hint="eastAsia"/>
+          <w:sz w:val="22"/>
+        </w:rPr>
+        <w:t xml:space="preserve">()함수를 </w:t>
+      </w:r>
+      <w:proofErr w:type="spellStart"/>
+      <w:r>
+        <w:rPr>
+          <w:rFonts w:hint="eastAsia"/>
+          <w:sz w:val="22"/>
+        </w:rPr>
+        <w:t>옳바르게</w:t>
+      </w:r>
+      <w:proofErr w:type="spellEnd"/>
+      <w:r>
+        <w:rPr>
+          <w:rFonts w:hint="eastAsia"/>
+          <w:sz w:val="22"/>
+        </w:rPr>
+        <w:t xml:space="preserve"> 입력을 했는지, 파일이 존재하는 파일인지 검사를 하게 된다. 검사를 진행한 후에 입력이 </w:t>
+      </w:r>
+      <w:r>
+        <w:rPr>
+          <w:sz w:val="22"/>
+        </w:rPr>
+        <w:t>“</w:t>
+      </w:r>
+      <w:r>
+        <w:rPr>
+          <w:rFonts w:hint="eastAsia"/>
+          <w:sz w:val="22"/>
+        </w:rPr>
+        <w:t>No</w:t>
+      </w:r>
+      <w:r>
+        <w:rPr>
+          <w:sz w:val="22"/>
+        </w:rPr>
+        <w:t>”</w:t>
+      </w:r>
+      <w:r>
+        <w:rPr>
+          <w:rFonts w:hint="eastAsia"/>
+          <w:sz w:val="22"/>
+        </w:rPr>
+        <w:t xml:space="preserve">였다면 동작을 그만하고 다시 메뉴 선택창이 나오게 한다. 또한, </w:t>
+      </w:r>
+      <w:r>
+        <w:rPr>
+          <w:sz w:val="22"/>
+        </w:rPr>
+        <w:t xml:space="preserve">"Are you sure you want to delete [" </w:t>
+      </w:r>
+      <w:proofErr w:type="gramStart"/>
+      <w:r>
+        <w:rPr>
+          <w:sz w:val="22"/>
+        </w:rPr>
+        <w:t xml:space="preserve">&lt;&lt; </w:t>
+      </w:r>
+      <w:proofErr w:type="spellStart"/>
+      <w:r>
+        <w:rPr>
+          <w:sz w:val="22"/>
+        </w:rPr>
+        <w:t>rm</w:t>
+      </w:r>
+      <w:proofErr w:type="gramEnd"/>
+      <w:r>
+        <w:rPr>
+          <w:sz w:val="22"/>
+        </w:rPr>
+        <w:t>_file</w:t>
+      </w:r>
+      <w:proofErr w:type="spellEnd"/>
+      <w:r>
+        <w:rPr>
+          <w:sz w:val="22"/>
+        </w:rPr>
+        <w:t xml:space="preserve"> &lt;&lt; "] file? : "</w:t>
+      </w:r>
+      <w:r>
+        <w:rPr>
+          <w:rFonts w:hint="eastAsia"/>
+          <w:sz w:val="22"/>
+        </w:rPr>
+        <w:t xml:space="preserve"> 이라는 문구를 뜨게 하여 정말로 선택한 일기를 지울 것인지 묻게 하고 </w:t>
+      </w:r>
+      <w:proofErr w:type="spellStart"/>
+      <w:r>
+        <w:rPr>
+          <w:rFonts w:hint="eastAsia"/>
+          <w:sz w:val="22"/>
+        </w:rPr>
+        <w:t>IsYes</w:t>
+      </w:r>
+      <w:proofErr w:type="spellEnd"/>
+      <w:r>
+        <w:rPr>
+          <w:rFonts w:hint="eastAsia"/>
+          <w:sz w:val="22"/>
+        </w:rPr>
+        <w:t xml:space="preserve">()함수를 통해 대답이 yes라면 지우고 아니면 다시 메뉴 창이 뜨게 한다. </w:t>
+      </w:r>
+    </w:p>
+    <w:p>
+      <w:pPr>
+        <w:spacing w:line="276" w:lineRule="auto"/>
+        <w:rPr>
+          <w:sz w:val="22"/>
+        </w:rPr>
+      </w:pPr>
+      <w:r>
+        <w:rPr>
+          <w:sz w:val="22"/>
+        </w:rPr>
+        <w:t xml:space="preserve">- 적용된 배운 내용 </w:t>
+      </w:r>
+    </w:p>
+    <w:p>
+      <w:pPr>
+        <w:spacing w:line="276" w:lineRule="auto"/>
+        <w:rPr>
+          <w:rFonts w:hint="eastAsia"/>
+          <w:sz w:val="22"/>
+        </w:rPr>
+      </w:pPr>
+      <w:r>
+        <w:rPr>
+          <w:rFonts w:hint="eastAsia"/>
+          <w:sz w:val="22"/>
+        </w:rPr>
+        <w:t xml:space="preserve">벡터 연산자, </w:t>
+      </w:r>
+      <w:proofErr w:type="spellStart"/>
+      <w:r>
+        <w:rPr>
+          <w:rFonts w:hint="eastAsia"/>
+          <w:sz w:val="22"/>
+        </w:rPr>
+        <w:t>for_each</w:t>
+      </w:r>
+      <w:proofErr w:type="spellEnd"/>
+      <w:r>
+        <w:rPr>
+          <w:rFonts w:hint="eastAsia"/>
+          <w:sz w:val="22"/>
+        </w:rPr>
+        <w:t>문</w:t>
+      </w:r>
+    </w:p>
+    <w:p>
+      <w:pPr>
+        <w:spacing w:line="276" w:lineRule="auto"/>
+        <w:rPr>
+          <w:sz w:val="22"/>
+        </w:rPr>
+      </w:pPr>
+      <w:r>
+        <w:rPr>
+          <w:sz w:val="22"/>
+        </w:rPr>
+        <w:t>- 코드 스크린샷</w:t>
+      </w:r>
+    </w:p>
+    <w:p>
+      <w:pPr>
+        <w:spacing w:line="276" w:lineRule="auto"/>
+        <w:rPr>
+          <w:sz w:val="22"/>
+        </w:rPr>
+      </w:pPr>
+      <w:proofErr w:type="spellStart"/>
+      <w:proofErr w:type="gramStart"/>
+      <w:r>
+        <w:rPr>
+          <w:rFonts w:hint="eastAsia"/>
+          <w:sz w:val="22"/>
+        </w:rPr>
+        <w:t>FileLsit</w:t>
+      </w:r>
+      <w:proofErr w:type="spellEnd"/>
+      <w:r>
+        <w:rPr>
+          <w:rFonts w:hint="eastAsia"/>
+          <w:sz w:val="22"/>
+        </w:rPr>
+        <w:t>(</w:t>
+      </w:r>
+      <w:proofErr w:type="gramEnd"/>
+      <w:r>
+        <w:rPr>
+          <w:rFonts w:hint="eastAsia"/>
+          <w:sz w:val="22"/>
+        </w:rPr>
+        <w:t>)</w:t>
+      </w:r>
+    </w:p>
+    <w:p>
+      <w:pPr>
+        <w:spacing w:line="276" w:lineRule="auto"/>
+        <w:rPr>
+          <w:sz w:val="22"/>
+        </w:rPr>
+      </w:pPr>
+      <w:r>
+        <w:rPr>
+          <w:sz w:val="22"/>
+        </w:rPr>
+        <w:drawing>
+          <wp:inline distT="0" distB="0" distL="0" distR="0" wp14:anchorId="0857A162" wp14:editId="71E25E69">
+            <wp:extent cx="4146005" cy="1733550"/>
+            <wp:effectExtent l="0" t="0" r="6985" b="0"/>
+            <wp:docPr id="46649597" name="그림 1" descr="텍스트, 스크린샷, 폰트이(가) 표시된 사진&#10;&#10;자동 생성된 설명"/>
+            <wp:cNvGraphicFramePr>
+              <a:graphicFrameLocks xmlns:a="http://schemas.openxmlformats.org/drawingml/2006/main" noChangeAspect="1"/>
+            </wp:cNvGraphicFramePr>
+            <a:graphic xmlns:a="http://schemas.openxmlformats.org/drawingml/2006/main">
+              <a:graphicData uri="http://schemas.openxmlformats.org/drawingml/2006/picture">
+                <pic:pic xmlns:pic="http://schemas.openxmlformats.org/drawingml/2006/picture">
+                  <pic:nvPicPr>
+                    <pic:cNvPr id="46649597" name="그림 1" descr="텍스트, 스크린샷, 폰트이(가) 표시된 사진&#10;&#10;자동 생성된 설명"/>
+                    <pic:cNvPicPr/>
+                  </pic:nvPicPr>
+                  <pic:blipFill>
+                    <a:blip r:embed="rId15"/>
+                    <a:stretch>
+                      <a:fillRect/>
+                    </a:stretch>
+                  </pic:blipFill>
+                  <pic:spPr>
+                    <a:xfrm>
+                      <a:off x="0" y="0"/>
+                      <a:ext cx="4148022" cy="1734393"/>
+                    </a:xfrm>
+                    <a:prstGeom prst="rect">
+                      <a:avLst/>
+                    </a:prstGeom>
+                  </pic:spPr>
+                </pic:pic>
+              </a:graphicData>
+            </a:graphic>
+          </wp:inline>
+        </w:drawing>
+      </w:r>
+    </w:p>
+    <w:p>
+      <w:pPr>
+        <w:spacing w:line="276" w:lineRule="auto"/>
+        <w:rPr>
+          <w:sz w:val="22"/>
+        </w:rPr>
+      </w:pPr>
+      <w:proofErr w:type="spellStart"/>
+      <w:proofErr w:type="gramStart"/>
+      <w:r>
+        <w:rPr>
+          <w:rFonts w:hint="eastAsia"/>
+          <w:sz w:val="22"/>
+        </w:rPr>
+        <w:t>RemoveDiary</w:t>
+      </w:r>
+      <w:proofErr w:type="spellEnd"/>
+      <w:r>
+        <w:rPr>
+          <w:rFonts w:hint="eastAsia"/>
+          <w:sz w:val="22"/>
+        </w:rPr>
+        <w:t>(</w:t>
+      </w:r>
+      <w:proofErr w:type="gramEnd"/>
+      <w:r>
+        <w:rPr>
+          <w:rFonts w:hint="eastAsia"/>
+          <w:sz w:val="22"/>
+        </w:rPr>
+        <w:t>)</w:t>
+      </w:r>
+    </w:p>
+    <w:p>
+      <w:pPr>
+        <w:spacing w:line="276" w:lineRule="auto"/>
+        <w:rPr>
+          <w:sz w:val="22"/>
+        </w:rPr>
+      </w:pPr>
+      <w:r>
+        <w:rPr>
+          <w:sz w:val="22"/>
+        </w:rPr>
+        <w:drawing>
+          <wp:inline distT="0" distB="0" distL="0" distR="0" wp14:anchorId="705AC911" wp14:editId="2F46E483">
+            <wp:extent cx="3714750" cy="1146528"/>
+            <wp:effectExtent l="0" t="0" r="0" b="0"/>
+            <wp:docPr id="1545432345" name="그림 1" descr="텍스트, 스크린샷, 폰트이(가) 표시된 사진&#10;&#10;자동 생성된 설명"/>
+            <wp:cNvGraphicFramePr>
+              <a:graphicFrameLocks xmlns:a="http://schemas.openxmlformats.org/drawingml/2006/main" noChangeAspect="1"/>
+            </wp:cNvGraphicFramePr>
+            <a:graphic xmlns:a="http://schemas.openxmlformats.org/drawingml/2006/main">
+              <a:graphicData uri="http://schemas.openxmlformats.org/drawingml/2006/picture">
+                <pic:pic xmlns:pic="http://schemas.openxmlformats.org/drawingml/2006/picture">
+                  <pic:nvPicPr>
+                    <pic:cNvPr id="1545432345" name="그림 1" descr="텍스트, 스크린샷, 폰트이(가) 표시된 사진&#10;&#10;자동 생성된 설명"/>
+                    <pic:cNvPicPr/>
+                  </pic:nvPicPr>
+                  <pic:blipFill>
+                    <a:blip r:embed="rId16"/>
+                    <a:stretch>
+                      <a:fillRect/>
+                    </a:stretch>
+                  </pic:blipFill>
+                  <pic:spPr>
+                    <a:xfrm>
+                      <a:off x="0" y="0"/>
+                      <a:ext cx="3725624" cy="1149884"/>
+                    </a:xfrm>
+                    <a:prstGeom prst="rect">
+                      <a:avLst/>
+                    </a:prstGeom>
+                  </pic:spPr>
+                </pic:pic>
+              </a:graphicData>
+            </a:graphic>
+          </wp:inline>
+        </w:drawing>
+      </w:r>
+    </w:p>
+    <w:p>
+      <w:pPr>
+        <w:spacing w:line="276" w:lineRule="auto"/>
+        <w:rPr>
+          <w:sz w:val="22"/>
+        </w:rPr>
+      </w:pPr>
+      <w:r>
+        <w:rPr>
+          <w:sz w:val="22"/>
+        </w:rPr>
+        <w:t>M</w:t>
+      </w:r>
+      <w:r>
+        <w:rPr>
+          <w:rFonts w:hint="eastAsia"/>
+          <w:sz w:val="22"/>
+        </w:rPr>
+        <w:t>ain()의 menu 2번</w:t>
+      </w:r>
+    </w:p>
+    <w:p>
+      <w:pPr>
+        <w:spacing w:line="276" w:lineRule="auto"/>
+        <w:rPr>
+          <w:rFonts w:hint="eastAsia"/>
+          <w:sz w:val="22"/>
+        </w:rPr>
+      </w:pPr>
+      <w:r>
+        <w:rPr>
+          <w:sz w:val="22"/>
+        </w:rPr>
+        <w:lastRenderedPageBreak/>
+        <w:drawing>
+          <wp:inline distT="0" distB="0" distL="0" distR="0" wp14:anchorId="0AB19C7F" wp14:editId="61F13791">
+            <wp:extent cx="4459570" cy="3092450"/>
+            <wp:effectExtent l="0" t="0" r="0" b="0"/>
+            <wp:docPr id="739562285" name="그림 1" descr="텍스트, 스크린샷, 소프트웨어, 운영 체제이(가) 표시된 사진&#10;&#10;자동 생성된 설명"/>
+            <wp:cNvGraphicFramePr>
+              <a:graphicFrameLocks xmlns:a="http://schemas.openxmlformats.org/drawingml/2006/main" noChangeAspect="1"/>
+            </wp:cNvGraphicFramePr>
+            <a:graphic xmlns:a="http://schemas.openxmlformats.org/drawingml/2006/main">
+              <a:graphicData uri="http://schemas.openxmlformats.org/drawingml/2006/picture">
+                <pic:pic xmlns:pic="http://schemas.openxmlformats.org/drawingml/2006/picture">
+                  <pic:nvPicPr>
+                    <pic:cNvPr id="739562285" name="그림 1" descr="텍스트, 스크린샷, 소프트웨어, 운영 체제이(가) 표시된 사진&#10;&#10;자동 생성된 설명"/>
+                    <pic:cNvPicPr/>
+                  </pic:nvPicPr>
+                  <pic:blipFill>
+                    <a:blip r:embed="rId17"/>
+                    <a:stretch>
+                      <a:fillRect/>
+                    </a:stretch>
+                  </pic:blipFill>
+                  <pic:spPr>
+                    <a:xfrm>
+                      <a:off x="0" y="0"/>
+                      <a:ext cx="4464701" cy="3096008"/>
+                    </a:xfrm>
+                    <a:prstGeom prst="rect">
+                      <a:avLst/>
+                    </a:prstGeom>
+                  </pic:spPr>
+                </pic:pic>
+              </a:graphicData>
+            </a:graphic>
+          </wp:inline>
+        </w:drawing>
+      </w:r>
+    </w:p>
+    <w:p>
+      <w:pPr>
+        <w:spacing w:line="276" w:lineRule="auto"/>
+        <w:rPr>
+          <w:rFonts w:hint="eastAsia"/>
+          <w:b/>
+          <w:sz w:val="24"/>
+          <w:szCs w:val="24"/>
+        </w:rPr>
+      </w:pPr>
+      <w:r>
+        <w:rPr>
+          <w:rFonts w:hint="eastAsia"/>
+          <w:b/>
+          <w:sz w:val="24"/>
+          <w:szCs w:val="24"/>
+        </w:rPr>
+        <w:t>(4) 일기를 추가하는 기능</w:t>
+      </w:r>
+    </w:p>
+    <w:p>
+      <w:pPr>
+        <w:spacing w:line="276" w:lineRule="auto"/>
+        <w:rPr>
+          <w:sz w:val="22"/>
+        </w:rPr>
+      </w:pPr>
+      <w:r>
+        <w:rPr>
+          <w:rFonts w:hint="eastAsia"/>
+          <w:sz w:val="22"/>
+        </w:rPr>
+        <w:t>-</w:t>
+      </w:r>
+      <w:r>
+        <w:rPr>
+          <w:sz w:val="22"/>
+        </w:rPr>
+        <w:t xml:space="preserve"> </w:t>
+      </w:r>
+      <w:r>
+        <w:rPr>
+          <w:rFonts w:hint="eastAsia"/>
+          <w:sz w:val="22"/>
+        </w:rPr>
+        <w:t>입출력</w:t>
+      </w:r>
+    </w:p>
+    <w:p>
+      <w:pPr>
+        <w:spacing w:line="276" w:lineRule="auto"/>
+        <w:rPr>
+          <w:sz w:val="22"/>
+        </w:rPr>
+      </w:pPr>
+      <w:r>
+        <w:rPr>
+          <w:rFonts w:hint="eastAsia"/>
+          <w:sz w:val="22"/>
+        </w:rPr>
+        <w:t xml:space="preserve">1) 기존 일기의 내용을 수정하거나 태그를 </w:t>
+      </w:r>
+      <w:proofErr w:type="gramStart"/>
+      <w:r>
+        <w:rPr>
+          <w:rFonts w:hint="eastAsia"/>
+          <w:sz w:val="22"/>
+        </w:rPr>
+        <w:t>변경 할</w:t>
+      </w:r>
+      <w:proofErr w:type="gramEnd"/>
+      <w:r>
+        <w:rPr>
+          <w:rFonts w:hint="eastAsia"/>
+          <w:sz w:val="22"/>
+        </w:rPr>
+        <w:t xml:space="preserve"> 수 있게 한다.</w:t>
+      </w:r>
+    </w:p>
+    <w:p>
+      <w:pPr>
+        <w:spacing w:line="276" w:lineRule="auto"/>
+        <w:rPr>
+          <w:rFonts w:hint="eastAsia"/>
+          <w:sz w:val="22"/>
+        </w:rPr>
+      </w:pPr>
+      <w:r>
+        <w:rPr>
+          <w:sz w:val="22"/>
+        </w:rPr>
+        <w:t xml:space="preserve">입력: </w:t>
+      </w:r>
+      <w:proofErr w:type="spellStart"/>
+      <w:r>
+        <w:rPr>
+          <w:rFonts w:hint="eastAsia"/>
+          <w:sz w:val="22"/>
+        </w:rPr>
+        <w:t>EditText</w:t>
+      </w:r>
+      <w:proofErr w:type="spellEnd"/>
+      <w:r>
+        <w:rPr>
+          <w:rFonts w:hint="eastAsia"/>
+          <w:sz w:val="22"/>
+        </w:rPr>
+        <w:t xml:space="preserve">(), </w:t>
+      </w:r>
+      <w:proofErr w:type="spellStart"/>
+      <w:r>
+        <w:rPr>
+          <w:rFonts w:hint="eastAsia"/>
+          <w:sz w:val="22"/>
+        </w:rPr>
+        <w:t>EditTag</w:t>
+      </w:r>
+      <w:proofErr w:type="spellEnd"/>
+      <w:r>
+        <w:rPr>
+          <w:rFonts w:hint="eastAsia"/>
+          <w:sz w:val="22"/>
+        </w:rPr>
+        <w:t xml:space="preserve">()함수는 공통적으로 </w:t>
+      </w:r>
+      <w:proofErr w:type="spellStart"/>
+      <w:r>
+        <w:rPr>
+          <w:rFonts w:hint="eastAsia"/>
+          <w:sz w:val="22"/>
+        </w:rPr>
+        <w:t>file_name</w:t>
+      </w:r>
+      <w:proofErr w:type="spellEnd"/>
+      <w:r>
+        <w:rPr>
+          <w:rFonts w:hint="eastAsia"/>
+          <w:sz w:val="22"/>
+        </w:rPr>
+        <w:t xml:space="preserve">을 </w:t>
+      </w:r>
+      <w:proofErr w:type="spellStart"/>
+      <w:r>
+        <w:rPr>
+          <w:rFonts w:hint="eastAsia"/>
+          <w:sz w:val="22"/>
+        </w:rPr>
+        <w:t>입력받는다</w:t>
+      </w:r>
+      <w:proofErr w:type="spellEnd"/>
+      <w:r>
+        <w:rPr>
+          <w:rFonts w:hint="eastAsia"/>
+          <w:sz w:val="22"/>
+        </w:rPr>
+        <w:t xml:space="preserve">. 이때 </w:t>
+      </w:r>
+      <w:proofErr w:type="spellStart"/>
+      <w:r>
+        <w:rPr>
+          <w:rFonts w:hint="eastAsia"/>
+          <w:sz w:val="22"/>
+        </w:rPr>
+        <w:t>file_name</w:t>
+      </w:r>
+      <w:proofErr w:type="spellEnd"/>
+      <w:r>
+        <w:rPr>
+          <w:rFonts w:hint="eastAsia"/>
+          <w:sz w:val="22"/>
+        </w:rPr>
+        <w:t xml:space="preserve">은 폴더에 존재하는 파일이어야 한다. 그리고 둘 다 파일의 일부를 읽어와 편집하고, </w:t>
+      </w:r>
+      <w:proofErr w:type="spellStart"/>
+      <w:r>
+        <w:rPr>
+          <w:rFonts w:hint="eastAsia"/>
+          <w:sz w:val="22"/>
+        </w:rPr>
+        <w:t>SaveEdit</w:t>
+      </w:r>
+      <w:proofErr w:type="spellEnd"/>
+      <w:r>
+        <w:rPr>
+          <w:rFonts w:hint="eastAsia"/>
+          <w:sz w:val="22"/>
+        </w:rPr>
+        <w:t>함수를 호출하는데 파일 이름과, 바꿀 내용, tag인지 context인지 구분하는 int형 정보를 입력한다.</w:t>
+      </w:r>
+    </w:p>
+    <w:p>
+      <w:pPr>
+        <w:spacing w:line="276" w:lineRule="auto"/>
+        <w:rPr>
+          <w:sz w:val="22"/>
+        </w:rPr>
+      </w:pPr>
+      <w:r>
+        <w:rPr>
+          <w:sz w:val="22"/>
+        </w:rPr>
+        <w:t xml:space="preserve">출력: 파일에 </w:t>
+      </w:r>
+      <w:r>
+        <w:rPr>
+          <w:rFonts w:hint="eastAsia"/>
+          <w:sz w:val="22"/>
+        </w:rPr>
+        <w:t>변경된 내용이 저장된다.</w:t>
+      </w:r>
+      <w:r>
+        <w:rPr>
+          <w:sz w:val="22"/>
+        </w:rPr>
+        <w:t xml:space="preserve"> </w:t>
+      </w:r>
+    </w:p>
+    <w:p>
+      <w:pPr>
+        <w:spacing w:line="276" w:lineRule="auto"/>
+        <w:rPr>
+          <w:sz w:val="22"/>
+        </w:rPr>
+      </w:pPr>
+      <w:r>
+        <w:rPr>
+          <w:sz w:val="22"/>
+        </w:rPr>
+        <w:t>- 설명</w:t>
+      </w:r>
+      <w:r>
+        <w:rPr>
+          <w:rFonts w:hint="eastAsia"/>
+          <w:sz w:val="22"/>
+        </w:rPr>
+        <w:t xml:space="preserve"> </w:t>
+      </w:r>
+    </w:p>
+    <w:p>
+      <w:pPr>
+        <w:spacing w:line="276" w:lineRule="auto"/>
+        <w:rPr>
+          <w:sz w:val="22"/>
+        </w:rPr>
+      </w:pPr>
+      <w:r>
+        <w:rPr>
+          <w:rFonts w:hint="eastAsia"/>
+          <w:sz w:val="22"/>
+        </w:rPr>
+        <w:t xml:space="preserve"> 처음에 </w:t>
+      </w:r>
+      <w:proofErr w:type="spellStart"/>
+      <w:r>
+        <w:rPr>
+          <w:rFonts w:hint="eastAsia"/>
+          <w:sz w:val="22"/>
+        </w:rPr>
+        <w:t>FIleList</w:t>
+      </w:r>
+      <w:proofErr w:type="spellEnd"/>
+      <w:r>
+        <w:rPr>
+          <w:rFonts w:hint="eastAsia"/>
+          <w:sz w:val="22"/>
+        </w:rPr>
+        <w:t xml:space="preserve">()함수가 호출되며 작업 폴더에 어떤 일기가 있는지 보여준다. 그리고 편집할 일기의 이름을 입력 받는다. 편집할 파일이 유효한 파일인지 검사를 한 후에 tag를 편집할 것인지 일기의 내용을 편집할 것인지 입력을 받고 그에 따라 알맞은 함수를 호출한다. </w:t>
+      </w:r>
+      <w:proofErr w:type="spellStart"/>
+      <w:r>
+        <w:rPr>
+          <w:rFonts w:hint="eastAsia"/>
+          <w:sz w:val="22"/>
+        </w:rPr>
+        <w:t>EditTag</w:t>
+      </w:r>
+      <w:proofErr w:type="spellEnd"/>
+      <w:r>
+        <w:rPr>
+          <w:rFonts w:hint="eastAsia"/>
+          <w:sz w:val="22"/>
+        </w:rPr>
+        <w:t xml:space="preserve">함수에서 첫번째로 </w:t>
+      </w:r>
+      <w:proofErr w:type="spellStart"/>
+      <w:r>
+        <w:rPr>
+          <w:rFonts w:hint="eastAsia"/>
+          <w:sz w:val="22"/>
+        </w:rPr>
+        <w:t>GetLine</w:t>
+      </w:r>
+      <w:proofErr w:type="spellEnd"/>
+      <w:r>
+        <w:rPr>
+          <w:rFonts w:hint="eastAsia"/>
+          <w:sz w:val="22"/>
+        </w:rPr>
+        <w:t xml:space="preserve">함수가 호출된다. </w:t>
+      </w:r>
+      <w:proofErr w:type="spellStart"/>
+      <w:r>
+        <w:rPr>
+          <w:rFonts w:hint="eastAsia"/>
+          <w:sz w:val="22"/>
+        </w:rPr>
+        <w:t>GetLine</w:t>
+      </w:r>
+      <w:proofErr w:type="spellEnd"/>
+      <w:r>
+        <w:rPr>
+          <w:rFonts w:hint="eastAsia"/>
+          <w:sz w:val="22"/>
+        </w:rPr>
+        <w:t xml:space="preserve">함수는 태그가 저장된 줄에서 태그만 잘라와 반환한다. 이를 저장해두고 </w:t>
+      </w:r>
+      <w:proofErr w:type="spellStart"/>
+      <w:r>
+        <w:rPr>
+          <w:rFonts w:hint="eastAsia"/>
+          <w:sz w:val="22"/>
+        </w:rPr>
+        <w:t>EditLine</w:t>
+      </w:r>
+      <w:proofErr w:type="spellEnd"/>
+      <w:r>
+        <w:rPr>
+          <w:rFonts w:hint="eastAsia"/>
+          <w:sz w:val="22"/>
+        </w:rPr>
+        <w:t xml:space="preserve">()함수를 호출한다. </w:t>
+      </w:r>
+      <w:proofErr w:type="spellStart"/>
+      <w:r>
+        <w:rPr>
+          <w:rFonts w:hint="eastAsia"/>
+          <w:sz w:val="22"/>
+        </w:rPr>
+        <w:t>EditLine</w:t>
+      </w:r>
+      <w:proofErr w:type="spellEnd"/>
+      <w:r>
+        <w:rPr>
+          <w:rFonts w:hint="eastAsia"/>
+          <w:sz w:val="22"/>
+        </w:rPr>
+        <w:t xml:space="preserve">()함수는 문자열을 수정하게 하는 함수이다. </w:t>
+      </w:r>
+      <w:r>
+        <w:rPr>
+          <w:sz w:val="22"/>
+        </w:rPr>
+        <w:t>B</w:t>
+      </w:r>
+      <w:r>
+        <w:rPr>
+          <w:rFonts w:hint="eastAsia"/>
+          <w:sz w:val="22"/>
+        </w:rPr>
+        <w:t xml:space="preserve">ackspace로 문자열을 지울 수도 있고 좌우 방향키를 누르고 입력을 하면 문자열 사이에 내가 입력한 문자가 </w:t>
+      </w:r>
+      <w:proofErr w:type="gramStart"/>
+      <w:r>
+        <w:rPr>
+          <w:rFonts w:hint="eastAsia"/>
+          <w:sz w:val="22"/>
+        </w:rPr>
+        <w:t>삽입 된다</w:t>
+      </w:r>
+      <w:proofErr w:type="gramEnd"/>
+      <w:r>
+        <w:rPr>
+          <w:rFonts w:hint="eastAsia"/>
+          <w:sz w:val="22"/>
+        </w:rPr>
+        <w:t xml:space="preserve">. </w:t>
+      </w:r>
+      <w:r>
+        <w:rPr>
+          <w:sz w:val="22"/>
+        </w:rPr>
+        <w:t>E</w:t>
+      </w:r>
+      <w:r>
+        <w:rPr>
+          <w:rFonts w:hint="eastAsia"/>
+          <w:sz w:val="22"/>
+        </w:rPr>
+        <w:t>nter를 누르면 작업이 종료되고 바뀐 문자열이 반환된다. 이후에는 Sa</w:t>
+      </w:r>
+      <w:proofErr w:type="spellStart"/>
+      <w:r>
+        <w:rPr>
+          <w:rFonts w:hint="eastAsia"/>
+          <w:sz w:val="22"/>
+        </w:rPr>
+        <w:t>veEdit</w:t>
+      </w:r>
+      <w:proofErr w:type="spellEnd"/>
+      <w:r>
+        <w:rPr>
+          <w:rFonts w:hint="eastAsia"/>
+          <w:sz w:val="22"/>
+        </w:rPr>
+        <w:t>함수가 호출되어 바뀐 내</w:t>
+      </w:r>
+      <w:r>
+        <w:rPr>
+          <w:rFonts w:hint="eastAsia"/>
+          <w:sz w:val="22"/>
+        </w:rPr>
+        <w:lastRenderedPageBreak/>
+        <w:t xml:space="preserve">용으로 파일을 다시 쓰게 된다. </w:t>
+      </w:r>
+    </w:p>
+    <w:p>
+      <w:pPr>
+        <w:spacing w:line="276" w:lineRule="auto"/>
+        <w:rPr>
+          <w:rFonts w:hint="eastAsia"/>
+          <w:sz w:val="22"/>
+        </w:rPr>
+      </w:pPr>
+      <w:r>
+        <w:rPr>
+          <w:rFonts w:hint="eastAsia"/>
+          <w:sz w:val="22"/>
+        </w:rPr>
+        <w:t xml:space="preserve"> </w:t>
+      </w:r>
+      <w:proofErr w:type="spellStart"/>
+      <w:r>
+        <w:rPr>
+          <w:rFonts w:hint="eastAsia"/>
+          <w:sz w:val="22"/>
+        </w:rPr>
+        <w:t>EditText</w:t>
+      </w:r>
+      <w:proofErr w:type="spellEnd"/>
+      <w:r>
+        <w:rPr>
+          <w:rFonts w:hint="eastAsia"/>
+          <w:sz w:val="22"/>
+        </w:rPr>
+        <w:t>함수도 위와 같은 작업으로 진행된다. 다만, 저장된 줄 위치가 tag는 index 0이고 일기 내용은 index 3에 저장되어 있다.</w:t>
+      </w:r>
+    </w:p>
+    <w:p>
+      <w:pPr>
+        <w:spacing w:line="276" w:lineRule="auto"/>
+        <w:rPr>
+          <w:sz w:val="22"/>
+        </w:rPr>
+      </w:pPr>
+      <w:r>
+        <w:rPr>
+          <w:sz w:val="22"/>
+        </w:rPr>
+        <w:t xml:space="preserve">- 적용된 배운 내용 </w:t>
+      </w:r>
+    </w:p>
+    <w:p>
+      <w:pPr>
+        <w:spacing w:line="276" w:lineRule="auto"/>
+        <w:rPr>
+          <w:rFonts w:hint="eastAsia"/>
+          <w:sz w:val="22"/>
+        </w:rPr>
+      </w:pPr>
+      <w:r>
+        <w:rPr>
+          <w:rFonts w:hint="eastAsia"/>
+          <w:sz w:val="22"/>
+        </w:rPr>
+        <w:t xml:space="preserve">String클래스의 메소드, </w:t>
+      </w:r>
+      <w:proofErr w:type="spellStart"/>
+      <w:r>
+        <w:rPr>
+          <w:rFonts w:hint="eastAsia"/>
+          <w:sz w:val="22"/>
+        </w:rPr>
+        <w:t>반복문</w:t>
+      </w:r>
+      <w:proofErr w:type="spellEnd"/>
+      <w:r>
+        <w:rPr>
+          <w:rFonts w:hint="eastAsia"/>
+          <w:sz w:val="22"/>
+        </w:rPr>
+        <w:t xml:space="preserve">, 키 입력에 따른 </w:t>
+      </w:r>
+      <w:proofErr w:type="spellStart"/>
+      <w:r>
+        <w:rPr>
+          <w:rFonts w:hint="eastAsia"/>
+          <w:sz w:val="22"/>
+        </w:rPr>
+        <w:t>반복문</w:t>
+      </w:r>
+      <w:proofErr w:type="spellEnd"/>
+      <w:r>
+        <w:rPr>
+          <w:rFonts w:hint="eastAsia"/>
+          <w:sz w:val="22"/>
+        </w:rPr>
+        <w:t xml:space="preserve"> 제어</w:t>
+      </w:r>
+    </w:p>
+    <w:p>
+      <w:pPr>
+        <w:spacing w:line="276" w:lineRule="auto"/>
+        <w:rPr>
+          <w:sz w:val="22"/>
+        </w:rPr>
+      </w:pPr>
+      <w:r>
+        <w:rPr>
+          <w:sz w:val="22"/>
+        </w:rPr>
+        <w:t>- 코드 스크린샷</w:t>
+      </w:r>
+    </w:p>
+    <w:p>
+      <w:pPr>
+        <w:spacing w:line="276" w:lineRule="auto"/>
+        <w:rPr>
+          <w:sz w:val="22"/>
+        </w:rPr>
+      </w:pPr>
+      <w:r>
+        <w:rPr>
+          <w:rFonts w:hint="eastAsia"/>
+          <w:sz w:val="22"/>
+        </w:rPr>
+        <w:t>Main()</w:t>
+      </w:r>
+      <w:r>
+        <w:rPr>
+          <w:sz w:val="22"/>
+        </w:rPr>
+        <w:t>의</w:t>
+      </w:r>
+      <w:r>
+        <w:rPr>
+          <w:rFonts w:hint="eastAsia"/>
+          <w:sz w:val="22"/>
+        </w:rPr>
+        <w:t xml:space="preserve"> menu 3번</w:t>
+      </w:r>
+    </w:p>
+    <w:p>
+      <w:pPr>
+        <w:spacing w:line="276" w:lineRule="auto"/>
+        <w:rPr>
+          <w:sz w:val="22"/>
+        </w:rPr>
+      </w:pPr>
+      <w:r>
+        <w:rPr>
+          <w:sz w:val="22"/>
+        </w:rPr>
+        <w:drawing>
+          <wp:inline distT="0" distB="0" distL="0" distR="0" wp14:anchorId="4E420403" wp14:editId="0E06069F">
+            <wp:extent cx="4098673" cy="5886450"/>
+            <wp:effectExtent l="0" t="0" r="0" b="0"/>
+            <wp:docPr id="1404717564" name="그림 1" descr="텍스트, 스크린샷이(가) 표시된 사진&#10;&#10;자동 생성된 설명"/>
+            <wp:cNvGraphicFramePr>
+              <a:graphicFrameLocks xmlns:a="http://schemas.openxmlformats.org/drawingml/2006/main" noChangeAspect="1"/>
+            </wp:cNvGraphicFramePr>
+            <a:graphic xmlns:a="http://schemas.openxmlformats.org/drawingml/2006/main">
+              <a:graphicData uri="http://schemas.openxmlformats.org/drawingml/2006/picture">
+                <pic:pic xmlns:pic="http://schemas.openxmlformats.org/drawingml/2006/picture">
+                  <pic:nvPicPr>
+                    <pic:cNvPr id="1404717564" name="그림 1" descr="텍스트, 스크린샷이(가) 표시된 사진&#10;&#10;자동 생성된 설명"/>
+                    <pic:cNvPicPr/>
+                  </pic:nvPicPr>
+                  <pic:blipFill>
+                    <a:blip r:embed="rId18"/>
+                    <a:stretch>
+                      <a:fillRect/>
+                    </a:stretch>
+                  </pic:blipFill>
+                  <pic:spPr>
+                    <a:xfrm>
+                      <a:off x="0" y="0"/>
+                      <a:ext cx="4108638" cy="5900761"/>
+                    </a:xfrm>
+                    <a:prstGeom prst="rect">
+                      <a:avLst/>
+                    </a:prstGeom>
+                  </pic:spPr>
+                </pic:pic>
+              </a:graphicData>
+            </a:graphic>
+          </wp:inline>
+        </w:drawing>
+      </w:r>
+    </w:p>
+    <w:p>
+      <w:pPr>
+        <w:spacing w:line="276" w:lineRule="auto"/>
+        <w:rPr>
+          <w:sz w:val="22"/>
+        </w:rPr>
+      </w:pPr>
+      <w:proofErr w:type="spellStart"/>
+      <w:r>
+        <w:rPr>
+          <w:rFonts w:hint="eastAsia"/>
+          <w:sz w:val="22"/>
+        </w:rPr>
+        <w:lastRenderedPageBreak/>
+        <w:t>EditTag</w:t>
+      </w:r>
+      <w:proofErr w:type="spellEnd"/>
+    </w:p>
+    <w:p>
+      <w:pPr>
+        <w:spacing w:line="276" w:lineRule="auto"/>
+        <w:rPr>
+          <w:sz w:val="22"/>
+        </w:rPr>
+      </w:pPr>
+      <w:r>
+        <w:rPr>
+          <w:sz w:val="22"/>
+        </w:rPr>
+        <w:drawing>
+          <wp:inline distT="0" distB="0" distL="0" distR="0" wp14:anchorId="6D6BD953" wp14:editId="6A214A45">
+            <wp:extent cx="4025900" cy="1617764"/>
+            <wp:effectExtent l="0" t="0" r="0" b="1905"/>
+            <wp:docPr id="783913171" name="그림 1" descr="텍스트, 스크린샷, 폰트이(가) 표시된 사진&#10;&#10;자동 생성된 설명"/>
+            <wp:cNvGraphicFramePr>
+              <a:graphicFrameLocks xmlns:a="http://schemas.openxmlformats.org/drawingml/2006/main" noChangeAspect="1"/>
+            </wp:cNvGraphicFramePr>
+            <a:graphic xmlns:a="http://schemas.openxmlformats.org/drawingml/2006/main">
+              <a:graphicData uri="http://schemas.openxmlformats.org/drawingml/2006/picture">
+                <pic:pic xmlns:pic="http://schemas.openxmlformats.org/drawingml/2006/picture">
+                  <pic:nvPicPr>
+                    <pic:cNvPr id="783913171" name="그림 1" descr="텍스트, 스크린샷, 폰트이(가) 표시된 사진&#10;&#10;자동 생성된 설명"/>
+                    <pic:cNvPicPr/>
+                  </pic:nvPicPr>
+                  <pic:blipFill>
+                    <a:blip r:embed="rId19"/>
+                    <a:stretch>
+                      <a:fillRect/>
+                    </a:stretch>
+                  </pic:blipFill>
+                  <pic:spPr>
+                    <a:xfrm>
+                      <a:off x="0" y="0"/>
+                      <a:ext cx="4033363" cy="1620763"/>
+                    </a:xfrm>
+                    <a:prstGeom prst="rect">
+                      <a:avLst/>
+                    </a:prstGeom>
+                  </pic:spPr>
+                </pic:pic>
+              </a:graphicData>
+            </a:graphic>
+          </wp:inline>
+        </w:drawing>
+      </w:r>
+    </w:p>
+    <w:p>
+      <w:pPr>
+        <w:spacing w:line="276" w:lineRule="auto"/>
+        <w:rPr>
+          <w:sz w:val="22"/>
+        </w:rPr>
+      </w:pPr>
+      <w:proofErr w:type="spellStart"/>
+      <w:r>
+        <w:rPr>
+          <w:rFonts w:hint="eastAsia"/>
+          <w:sz w:val="22"/>
+        </w:rPr>
+        <w:t>EditText</w:t>
+      </w:r>
+      <w:proofErr w:type="spellEnd"/>
+    </w:p>
+    <w:p>
+      <w:pPr>
+        <w:spacing w:line="276" w:lineRule="auto"/>
+        <w:rPr>
+          <w:sz w:val="22"/>
+        </w:rPr>
+      </w:pPr>
+      <w:r>
+        <w:rPr>
+          <w:sz w:val="22"/>
+        </w:rPr>
+        <w:drawing>
+          <wp:inline distT="0" distB="0" distL="0" distR="0" wp14:anchorId="66566867" wp14:editId="03410A1F">
+            <wp:extent cx="4138947" cy="1835150"/>
+            <wp:effectExtent l="0" t="0" r="0" b="0"/>
+            <wp:docPr id="46061178" name="그림 1" descr="텍스트, 스크린샷, 디스플레이, 폰트이(가) 표시된 사진&#10;&#10;자동 생성된 설명"/>
+            <wp:cNvGraphicFramePr>
+              <a:graphicFrameLocks xmlns:a="http://schemas.openxmlformats.org/drawingml/2006/main" noChangeAspect="1"/>
+            </wp:cNvGraphicFramePr>
+            <a:graphic xmlns:a="http://schemas.openxmlformats.org/drawingml/2006/main">
+              <a:graphicData uri="http://schemas.openxmlformats.org/drawingml/2006/picture">
+                <pic:pic xmlns:pic="http://schemas.openxmlformats.org/drawingml/2006/picture">
+                  <pic:nvPicPr>
+                    <pic:cNvPr id="46061178" name="그림 1" descr="텍스트, 스크린샷, 디스플레이, 폰트이(가) 표시된 사진&#10;&#10;자동 생성된 설명"/>
+                    <pic:cNvPicPr/>
+                  </pic:nvPicPr>
+                  <pic:blipFill>
+                    <a:blip r:embed="rId20"/>
+                    <a:stretch>
+                      <a:fillRect/>
+                    </a:stretch>
+                  </pic:blipFill>
+                  <pic:spPr>
+                    <a:xfrm>
+                      <a:off x="0" y="0"/>
+                      <a:ext cx="4143780" cy="1837293"/>
+                    </a:xfrm>
+                    <a:prstGeom prst="rect">
+                      <a:avLst/>
+                    </a:prstGeom>
+                  </pic:spPr>
+                </pic:pic>
+              </a:graphicData>
+            </a:graphic>
+          </wp:inline>
+        </w:drawing>
+      </w:r>
+    </w:p>
+    <w:p>
+      <w:pPr>
+        <w:spacing w:line="276" w:lineRule="auto"/>
+        <w:rPr>
+          <w:sz w:val="22"/>
+        </w:rPr>
+      </w:pPr>
+      <w:proofErr w:type="spellStart"/>
+      <w:r>
+        <w:rPr>
+          <w:rFonts w:hint="eastAsia"/>
+          <w:sz w:val="22"/>
+        </w:rPr>
+        <w:t>EditLine</w:t>
+      </w:r>
+      <w:proofErr w:type="spellEnd"/>
+    </w:p>
+    <w:p>
+      <w:pPr>
+        <w:spacing w:line="276" w:lineRule="auto"/>
+        <w:rPr>
+          <w:sz w:val="22"/>
+        </w:rPr>
+      </w:pPr>
+      <w:r>
+        <w:rPr>
+          <w:sz w:val="22"/>
+        </w:rPr>
+        <w:drawing>
+          <wp:inline distT="0" distB="0" distL="0" distR="0" wp14:anchorId="50EC5325" wp14:editId="663E4429">
+            <wp:extent cx="4083050" cy="3734728"/>
+            <wp:effectExtent l="0" t="0" r="0" b="0"/>
+            <wp:docPr id="269793173" name="그림 1" descr="텍스트, 스크린샷, 소프트웨어이(가) 표시된 사진&#10;&#10;자동 생성된 설명"/>
+            <wp:cNvGraphicFramePr>
+              <a:graphicFrameLocks xmlns:a="http://schemas.openxmlformats.org/drawingml/2006/main" noChangeAspect="1"/>
+            </wp:cNvGraphicFramePr>
+            <a:graphic xmlns:a="http://schemas.openxmlformats.org/drawingml/2006/main">
+              <a:graphicData uri="http://schemas.openxmlformats.org/drawingml/2006/picture">
+                <pic:pic xmlns:pic="http://schemas.openxmlformats.org/drawingml/2006/picture">
+                  <pic:nvPicPr>
+                    <pic:cNvPr id="269793173" name="그림 1" descr="텍스트, 스크린샷, 소프트웨어이(가) 표시된 사진&#10;&#10;자동 생성된 설명"/>
+                    <pic:cNvPicPr/>
+                  </pic:nvPicPr>
+                  <pic:blipFill>
+                    <a:blip r:embed="rId21"/>
+                    <a:stretch>
+                      <a:fillRect/>
+                    </a:stretch>
+                  </pic:blipFill>
+                  <pic:spPr>
+                    <a:xfrm>
+                      <a:off x="0" y="0"/>
+                      <a:ext cx="4095638" cy="3746242"/>
+                    </a:xfrm>
+                    <a:prstGeom prst="rect">
+                      <a:avLst/>
+                    </a:prstGeom>
+                  </pic:spPr>
+                </pic:pic>
+              </a:graphicData>
+            </a:graphic>
+          </wp:inline>
+        </w:drawing>
+      </w:r>
+    </w:p>
+    <w:p>
+      <w:pPr>
+        <w:spacing w:line="276" w:lineRule="auto"/>
+        <w:rPr>
+          <w:sz w:val="22"/>
+        </w:rPr>
+      </w:pPr>
+      <w:proofErr w:type="spellStart"/>
+      <w:r>
+        <w:rPr>
+          <w:rFonts w:hint="eastAsia"/>
+          <w:sz w:val="22"/>
+        </w:rPr>
+        <w:lastRenderedPageBreak/>
+        <w:t>GetLine</w:t>
+      </w:r>
+      <w:proofErr w:type="spellEnd"/>
+    </w:p>
+    <w:p>
+      <w:pPr>
+        <w:spacing w:line="276" w:lineRule="auto"/>
+        <w:rPr>
+          <w:sz w:val="22"/>
+        </w:rPr>
+      </w:pPr>
+      <w:r>
+        <w:rPr>
+          <w:sz w:val="22"/>
+        </w:rPr>
+        <w:drawing>
+          <wp:inline distT="0" distB="0" distL="0" distR="0" wp14:anchorId="3E14CFC8" wp14:editId="013ACD92">
+            <wp:extent cx="4292258" cy="1924050"/>
+            <wp:effectExtent l="0" t="0" r="0" b="0"/>
+            <wp:docPr id="1135182242" name="그림 1" descr="텍스트, 스크린샷, 디스플레이, 소프트웨어이(가) 표시된 사진&#10;&#10;자동 생성된 설명"/>
+            <wp:cNvGraphicFramePr>
+              <a:graphicFrameLocks xmlns:a="http://schemas.openxmlformats.org/drawingml/2006/main" noChangeAspect="1"/>
+            </wp:cNvGraphicFramePr>
+            <a:graphic xmlns:a="http://schemas.openxmlformats.org/drawingml/2006/main">
+              <a:graphicData uri="http://schemas.openxmlformats.org/drawingml/2006/picture">
+                <pic:pic xmlns:pic="http://schemas.openxmlformats.org/drawingml/2006/picture">
+                  <pic:nvPicPr>
+                    <pic:cNvPr id="1135182242" name="그림 1" descr="텍스트, 스크린샷, 디스플레이, 소프트웨어이(가) 표시된 사진&#10;&#10;자동 생성된 설명"/>
+                    <pic:cNvPicPr/>
+                  </pic:nvPicPr>
+                  <pic:blipFill>
+                    <a:blip r:embed="rId22"/>
+                    <a:stretch>
+                      <a:fillRect/>
+                    </a:stretch>
+                  </pic:blipFill>
+                  <pic:spPr>
+                    <a:xfrm>
+                      <a:off x="0" y="0"/>
+                      <a:ext cx="4297269" cy="1926296"/>
+                    </a:xfrm>
+                    <a:prstGeom prst="rect">
+                      <a:avLst/>
+                    </a:prstGeom>
+                  </pic:spPr>
+                </pic:pic>
+              </a:graphicData>
+            </a:graphic>
+          </wp:inline>
+        </w:drawing>
+      </w:r>
+    </w:p>
+    <w:p>
+      <w:pPr>
+        <w:spacing w:line="276" w:lineRule="auto"/>
+        <w:rPr>
+          <w:rFonts w:hint="eastAsia"/>
+          <w:sz w:val="22"/>
+        </w:rPr>
+      </w:pPr>
+      <w:proofErr w:type="spellStart"/>
+      <w:r>
+        <w:rPr>
+          <w:rFonts w:hint="eastAsia"/>
+          <w:sz w:val="22"/>
+        </w:rPr>
+        <w:t>SaveEdit</w:t>
+      </w:r>
+      <w:proofErr w:type="spellEnd"/>
+    </w:p>
+    <w:p>
+      <w:pPr>
+        <w:spacing w:line="276" w:lineRule="auto"/>
+        <w:rPr>
+          <w:sz w:val="22"/>
+        </w:rPr>
+      </w:pPr>
+      <w:r>
+        <w:rPr>
+          <w:sz w:val="22"/>
+        </w:rPr>
+        <w:drawing>
+          <wp:inline distT="0" distB="0" distL="0" distR="0" wp14:anchorId="41E4B0B9" wp14:editId="0657BCE9">
+            <wp:extent cx="4293026" cy="3403600"/>
+            <wp:effectExtent l="0" t="0" r="0" b="6350"/>
+            <wp:docPr id="2029813757" name="그림 1" descr="텍스트, 스크린샷, 디스플레이, 소프트웨어이(가) 표시된 사진&#10;&#10;자동 생성된 설명"/>
+            <wp:cNvGraphicFramePr>
+              <a:graphicFrameLocks xmlns:a="http://schemas.openxmlformats.org/drawingml/2006/main" noChangeAspect="1"/>
+            </wp:cNvGraphicFramePr>
+            <a:graphic xmlns:a="http://schemas.openxmlformats.org/drawingml/2006/main">
+              <a:graphicData uri="http://schemas.openxmlformats.org/drawingml/2006/picture">
+                <pic:pic xmlns:pic="http://schemas.openxmlformats.org/drawingml/2006/picture">
+                  <pic:nvPicPr>
+                    <pic:cNvPr id="2029813757" name="그림 1" descr="텍스트, 스크린샷, 디스플레이, 소프트웨어이(가) 표시된 사진&#10;&#10;자동 생성된 설명"/>
+                    <pic:cNvPicPr/>
+                  </pic:nvPicPr>
+                  <pic:blipFill>
+                    <a:blip r:embed="rId23"/>
+                    <a:stretch>
+                      <a:fillRect/>
+                    </a:stretch>
+                  </pic:blipFill>
+                  <pic:spPr>
+                    <a:xfrm>
+                      <a:off x="0" y="0"/>
+                      <a:ext cx="4297914" cy="3407476"/>
+                    </a:xfrm>
+                    <a:prstGeom prst="rect">
+                      <a:avLst/>
+                    </a:prstGeom>
+                  </pic:spPr>
+                </pic:pic>
+              </a:graphicData>
+            </a:graphic>
+          </wp:inline>
+        </w:drawing>
+      </w:r>
+    </w:p>
+    <w:p>
+      <w:pPr>
+        <w:spacing w:line="276" w:lineRule="auto"/>
+        <w:rPr>
+          <w:b/>
           <w:sz w:val="32"/>
         </w:rPr>
       </w:pPr>
-    </w:p>
-    <w:p>
-      <w:pPr>
-        <w:spacing w:line="276" w:lineRule="auto"/>
-        <w:rPr>
+      <w:r>
+        <w:rPr>
+          <w:rFonts w:hint="eastAsia"/>
           <w:b/>
           <w:sz w:val="32"/>
         </w:rPr>
-      </w:pPr>
-      <w:r>
-        <w:rPr>
-          <w:rFonts w:hint="eastAsia"/>
+        <w:t>2</w:t>
+      </w:r>
+      <w:r>
+        <w:rPr>
           <w:b/>
           <w:sz w:val="32"/>
         </w:rPr>
-        <w:t>2</w:t>
-      </w:r>
-      <w:r>
-        <w:rPr>
+        <w:t xml:space="preserve">) </w:t>
+      </w:r>
+      <w:r>
+        <w:rPr>
+          <w:rFonts w:hint="eastAsia"/>
           <w:b/>
           <w:sz w:val="32"/>
         </w:rPr>
-        <w:t xml:space="preserve">) </w:t>
-      </w:r>
-      <w:r>
-        <w:rPr>
-          <w:rFonts w:hint="eastAsia"/>
-          <w:b/>
-          <w:sz w:val="32"/>
-        </w:rPr>
         <w:t>테스트 결과</w:t>
       </w:r>
     </w:p>
@@ -4879,8 +6559,10 @@
       </w:pPr>
       <w:r>
         <w:rPr>
-          <w:sz w:val="22"/>
-        </w:rPr>
+          <w:noProof/>
+          <w:sz w:val="22"/>
+        </w:rPr>
+        <w:lastRenderedPageBreak/>
         <w:drawing>
           <wp:inline distT="0" distB="0" distL="0" distR="0" wp14:anchorId="5F42722C" wp14:editId="1DB20E57">
             <wp:extent cx="5731510" cy="1774190"/>
@@ -4897,7 +6579,7 @@
                     <pic:cNvPicPr/>
                   </pic:nvPicPr>
                   <pic:blipFill>
-                    <a:blip r:embed="rId15"/>
+                    <a:blip r:embed="rId24"/>
                     <a:stretch>
                       <a:fillRect/>
                     </a:stretch>
@@ -4930,7 +6612,6 @@
           <w:rFonts w:hint="eastAsia"/>
           <w:sz w:val="22"/>
         </w:rPr>
-        <w:lastRenderedPageBreak/>
         <w:t xml:space="preserve">- </w:t>
       </w:r>
       <w:r>
@@ -4945,12 +6626,12 @@
       <w:pPr>
         <w:spacing w:line="276" w:lineRule="auto"/>
         <w:rPr>
-          <w:rFonts w:hint="eastAsia"/>
-          <w:sz w:val="22"/>
-        </w:rPr>
-      </w:pPr>
-      <w:r>
-        <w:rPr>
+          <w:sz w:val="22"/>
+        </w:rPr>
+      </w:pPr>
+      <w:r>
+        <w:rPr>
+          <w:noProof/>
           <w:sz w:val="22"/>
         </w:rPr>
         <w:drawing>
@@ -4969,7 +6650,7 @@
                     <pic:cNvPicPr/>
                   </pic:nvPicPr>
                   <pic:blipFill>
-                    <a:blip r:embed="rId16"/>
+                    <a:blip r:embed="rId25"/>
                     <a:stretch>
                       <a:fillRect/>
                     </a:stretch>
@@ -5021,6 +6702,7 @@
       </w:pPr>
       <w:r>
         <w:rPr>
+          <w:noProof/>
           <w:sz w:val="22"/>
         </w:rPr>
         <w:drawing>
@@ -5039,7 +6721,7 @@
                     <pic:cNvPicPr/>
                   </pic:nvPicPr>
                   <pic:blipFill>
-                    <a:blip r:embed="rId17"/>
+                    <a:blip r:embed="rId26"/>
                     <a:stretch>
                       <a:fillRect/>
                     </a:stretch>
@@ -5064,12 +6746,12 @@
       <w:pPr>
         <w:spacing w:line="276" w:lineRule="auto"/>
         <w:rPr>
-          <w:rFonts w:hint="eastAsia"/>
-          <w:sz w:val="22"/>
-        </w:rPr>
-      </w:pPr>
-      <w:r>
-        <w:rPr>
+          <w:sz w:val="22"/>
+        </w:rPr>
+      </w:pPr>
+      <w:r>
+        <w:rPr>
+          <w:noProof/>
           <w:sz w:val="22"/>
         </w:rPr>
         <w:drawing>
@@ -5088,7 +6770,7 @@
                     <pic:cNvPicPr/>
                   </pic:nvPicPr>
                   <pic:blipFill>
-                    <a:blip r:embed="rId18"/>
+                    <a:blip r:embed="rId27"/>
                     <a:stretch>
                       <a:fillRect/>
                     </a:stretch>
@@ -5151,7 +6833,6 @@
       <w:pPr>
         <w:spacing w:line="276" w:lineRule="auto"/>
         <w:rPr>
-          <w:rFonts w:hint="eastAsia"/>
           <w:sz w:val="22"/>
         </w:rPr>
       </w:pPr>
@@ -5172,6 +6853,7 @@
       </w:pPr>
       <w:r>
         <w:rPr>
+          <w:noProof/>
           <w:sz w:val="32"/>
         </w:rPr>
         <w:drawing>
@@ -5190,7 +6872,7 @@
                     <pic:cNvPicPr/>
                   </pic:nvPicPr>
                   <pic:blipFill>
-                    <a:blip r:embed="rId19"/>
+                    <a:blip r:embed="rId28"/>
                     <a:stretch>
                       <a:fillRect/>
                     </a:stretch>
@@ -5220,6 +6902,7 @@
       </w:pPr>
       <w:r>
         <w:rPr>
+          <w:noProof/>
           <w:sz w:val="32"/>
         </w:rPr>
         <w:drawing>
@@ -5238,7 +6921,7 @@
                     <pic:cNvPicPr/>
                   </pic:nvPicPr>
                   <pic:blipFill>
-                    <a:blip r:embed="rId20"/>
+                    <a:blip r:embed="rId29"/>
                     <a:stretch>
                       <a:fillRect/>
                     </a:stretch>
@@ -5263,7 +6946,6 @@
       <w:pPr>
         <w:spacing w:line="276" w:lineRule="auto"/>
         <w:rPr>
-          <w:rFonts w:hint="eastAsia"/>
           <w:sz w:val="22"/>
           <w:szCs w:val="16"/>
         </w:rPr>
@@ -5304,6 +6986,7 @@
       </w:pPr>
       <w:r>
         <w:rPr>
+          <w:noProof/>
           <w:sz w:val="32"/>
         </w:rPr>
         <w:drawing>
@@ -5322,7 +7005,7 @@
                     <pic:cNvPicPr/>
                   </pic:nvPicPr>
                   <pic:blipFill>
-                    <a:blip r:embed="rId21"/>
+                    <a:blip r:embed="rId30"/>
                     <a:stretch>
                       <a:fillRect/>
                     </a:stretch>
@@ -5352,8 +7035,10 @@
       </w:pPr>
       <w:r>
         <w:rPr>
+          <w:noProof/>
           <w:sz w:val="32"/>
         </w:rPr>
+        <w:lastRenderedPageBreak/>
         <w:drawing>
           <wp:inline distT="0" distB="0" distL="0" distR="0" wp14:anchorId="1BA3E415" wp14:editId="1DB3A0D0">
             <wp:extent cx="5201376" cy="495369"/>
@@ -5370,7 +7055,7 @@
                     <pic:cNvPicPr/>
                   </pic:nvPicPr>
                   <pic:blipFill>
-                    <a:blip r:embed="rId22"/>
+                    <a:blip r:embed="rId31"/>
                     <a:stretch>
                       <a:fillRect/>
                     </a:stretch>
@@ -5423,7 +7108,6 @@
           <w:sz w:val="24"/>
           <w:szCs w:val="24"/>
         </w:rPr>
-        <w:lastRenderedPageBreak/>
         <w:t>(</w:t>
       </w:r>
       <w:r>
@@ -5466,7 +7150,6 @@
       <w:pPr>
         <w:spacing w:line="276" w:lineRule="auto"/>
         <w:rPr>
-          <w:rFonts w:hint="eastAsia"/>
           <w:b/>
           <w:sz w:val="24"/>
           <w:szCs w:val="24"/>
@@ -5490,6 +7173,7 @@
       </w:pPr>
       <w:r>
         <w:rPr>
+          <w:noProof/>
           <w:sz w:val="32"/>
         </w:rPr>
         <w:drawing>
@@ -5508,7 +7192,7 @@
                     <pic:cNvPicPr/>
                   </pic:nvPicPr>
                   <pic:blipFill>
-                    <a:blip r:embed="rId23"/>
+                    <a:blip r:embed="rId32"/>
                     <a:stretch>
                       <a:fillRect/>
                     </a:stretch>
@@ -5533,7 +7217,6 @@
       <w:pPr>
         <w:spacing w:line="276" w:lineRule="auto"/>
         <w:rPr>
-          <w:rFonts w:hint="eastAsia"/>
           <w:sz w:val="22"/>
         </w:rPr>
       </w:pPr>
@@ -5550,12 +7233,12 @@
       <w:pPr>
         <w:spacing w:line="276" w:lineRule="auto"/>
         <w:rPr>
-          <w:rFonts w:hint="eastAsia"/>
-          <w:sz w:val="22"/>
-        </w:rPr>
-      </w:pPr>
-      <w:r>
-        <w:rPr>
+          <w:sz w:val="22"/>
+        </w:rPr>
+      </w:pPr>
+      <w:r>
+        <w:rPr>
+          <w:noProof/>
           <w:sz w:val="22"/>
         </w:rPr>
         <w:drawing>
@@ -5574,7 +7257,7 @@
                     <pic:cNvPicPr/>
                   </pic:nvPicPr>
                   <pic:blipFill>
-                    <a:blip r:embed="rId24"/>
+                    <a:blip r:embed="rId33"/>
                     <a:stretch>
                       <a:fillRect/>
                     </a:stretch>
@@ -5599,6 +7282,553 @@
       <w:pPr>
         <w:spacing w:line="276" w:lineRule="auto"/>
         <w:rPr>
+          <w:sz w:val="22"/>
+        </w:rPr>
+      </w:pPr>
+    </w:p>
+    <w:p>
+      <w:pPr>
+        <w:spacing w:line="276" w:lineRule="auto"/>
+        <w:rPr>
+          <w:sz w:val="22"/>
+        </w:rPr>
+      </w:pPr>
+    </w:p>
+    <w:p>
+      <w:pPr>
+        <w:spacing w:line="276" w:lineRule="auto"/>
+        <w:rPr>
+          <w:sz w:val="22"/>
+        </w:rPr>
+      </w:pPr>
+    </w:p>
+    <w:p>
+      <w:pPr>
+        <w:spacing w:line="276" w:lineRule="auto"/>
+        <w:rPr>
+          <w:rFonts w:hint="eastAsia"/>
+          <w:sz w:val="22"/>
+        </w:rPr>
+      </w:pPr>
+    </w:p>
+    <w:p>
+      <w:pPr>
+        <w:spacing w:line="276" w:lineRule="auto"/>
+        <w:rPr>
+          <w:b/>
+          <w:sz w:val="24"/>
+          <w:szCs w:val="24"/>
+        </w:rPr>
+      </w:pPr>
+      <w:r>
+        <w:rPr>
+          <w:rFonts w:hint="eastAsia"/>
+          <w:b/>
+          <w:sz w:val="24"/>
+          <w:szCs w:val="24"/>
+        </w:rPr>
+        <w:lastRenderedPageBreak/>
+        <w:t>(</w:t>
+      </w:r>
+      <w:r>
+        <w:rPr>
+          <w:rFonts w:hint="eastAsia"/>
+          <w:b/>
+          <w:sz w:val="24"/>
+          <w:szCs w:val="24"/>
+        </w:rPr>
+        <w:t>3</w:t>
+      </w:r>
+      <w:r>
+        <w:rPr>
+          <w:b/>
+          <w:sz w:val="24"/>
+          <w:szCs w:val="24"/>
+        </w:rPr>
+        <w:t xml:space="preserve">) </w:t>
+      </w:r>
+      <w:r>
+        <w:rPr>
+          <w:rFonts w:hint="eastAsia"/>
+          <w:b/>
+          <w:sz w:val="24"/>
+          <w:szCs w:val="24"/>
+        </w:rPr>
+        <w:t xml:space="preserve">일기를 </w:t>
+      </w:r>
+      <w:r>
+        <w:rPr>
+          <w:rFonts w:hint="eastAsia"/>
+          <w:b/>
+          <w:sz w:val="24"/>
+          <w:szCs w:val="24"/>
+        </w:rPr>
+        <w:t>삭제하는 기능</w:t>
+      </w:r>
+    </w:p>
+    <w:p>
+      <w:pPr>
+        <w:spacing w:line="276" w:lineRule="auto"/>
+        <w:rPr>
+          <w:rFonts w:hint="eastAsia"/>
+          <w:b/>
+          <w:sz w:val="24"/>
+          <w:szCs w:val="24"/>
+        </w:rPr>
+      </w:pPr>
+      <w:r>
+        <w:rPr>
+          <w:b/>
+          <w:sz w:val="24"/>
+          <w:szCs w:val="24"/>
+        </w:rPr>
+        <w:drawing>
+          <wp:inline distT="0" distB="0" distL="0" distR="0" wp14:anchorId="127CC419" wp14:editId="60FC3910">
+            <wp:extent cx="4540250" cy="1962277"/>
+            <wp:effectExtent l="0" t="0" r="0" b="0"/>
+            <wp:docPr id="494998138" name="그림 1" descr="텍스트, 스크린샷, 폰트이(가) 표시된 사진&#10;&#10;자동 생성된 설명"/>
+            <wp:cNvGraphicFramePr>
+              <a:graphicFrameLocks xmlns:a="http://schemas.openxmlformats.org/drawingml/2006/main" noChangeAspect="1"/>
+            </wp:cNvGraphicFramePr>
+            <a:graphic xmlns:a="http://schemas.openxmlformats.org/drawingml/2006/main">
+              <a:graphicData uri="http://schemas.openxmlformats.org/drawingml/2006/picture">
+                <pic:pic xmlns:pic="http://schemas.openxmlformats.org/drawingml/2006/picture">
+                  <pic:nvPicPr>
+                    <pic:cNvPr id="494998138" name="그림 1" descr="텍스트, 스크린샷, 폰트이(가) 표시된 사진&#10;&#10;자동 생성된 설명"/>
+                    <pic:cNvPicPr/>
+                  </pic:nvPicPr>
+                  <pic:blipFill>
+                    <a:blip r:embed="rId34"/>
+                    <a:stretch>
+                      <a:fillRect/>
+                    </a:stretch>
+                  </pic:blipFill>
+                  <pic:spPr>
+                    <a:xfrm>
+                      <a:off x="0" y="0"/>
+                      <a:ext cx="4546560" cy="1965004"/>
+                    </a:xfrm>
+                    <a:prstGeom prst="rect">
+                      <a:avLst/>
+                    </a:prstGeom>
+                  </pic:spPr>
+                </pic:pic>
+              </a:graphicData>
+            </a:graphic>
+          </wp:inline>
+        </w:drawing>
+      </w:r>
+    </w:p>
+    <w:p>
+      <w:pPr>
+        <w:spacing w:line="276" w:lineRule="auto"/>
+        <w:rPr>
+          <w:sz w:val="22"/>
+        </w:rPr>
+      </w:pPr>
+      <w:r>
+        <w:rPr>
+          <w:sz w:val="22"/>
+        </w:rPr>
+        <w:drawing>
+          <wp:inline distT="0" distB="0" distL="0" distR="0" wp14:anchorId="1B15794F" wp14:editId="24D9581F">
+            <wp:extent cx="4333920" cy="1384300"/>
+            <wp:effectExtent l="0" t="0" r="9525" b="6350"/>
+            <wp:docPr id="155285523" name="그림 1" descr="텍스트, 스크린샷, 폰트이(가) 표시된 사진&#10;&#10;자동 생성된 설명"/>
+            <wp:cNvGraphicFramePr>
+              <a:graphicFrameLocks xmlns:a="http://schemas.openxmlformats.org/drawingml/2006/main" noChangeAspect="1"/>
+            </wp:cNvGraphicFramePr>
+            <a:graphic xmlns:a="http://schemas.openxmlformats.org/drawingml/2006/main">
+              <a:graphicData uri="http://schemas.openxmlformats.org/drawingml/2006/picture">
+                <pic:pic xmlns:pic="http://schemas.openxmlformats.org/drawingml/2006/picture">
+                  <pic:nvPicPr>
+                    <pic:cNvPr id="155285523" name="그림 1" descr="텍스트, 스크린샷, 폰트이(가) 표시된 사진&#10;&#10;자동 생성된 설명"/>
+                    <pic:cNvPicPr/>
+                  </pic:nvPicPr>
+                  <pic:blipFill>
+                    <a:blip r:embed="rId35"/>
+                    <a:stretch>
+                      <a:fillRect/>
+                    </a:stretch>
+                  </pic:blipFill>
+                  <pic:spPr>
+                    <a:xfrm>
+                      <a:off x="0" y="0"/>
+                      <a:ext cx="4342769" cy="1387126"/>
+                    </a:xfrm>
+                    <a:prstGeom prst="rect">
+                      <a:avLst/>
+                    </a:prstGeom>
+                  </pic:spPr>
+                </pic:pic>
+              </a:graphicData>
+            </a:graphic>
+          </wp:inline>
+        </w:drawing>
+      </w:r>
+    </w:p>
+    <w:p>
+      <w:pPr>
+        <w:spacing w:line="276" w:lineRule="auto"/>
+        <w:rPr>
+          <w:sz w:val="22"/>
+        </w:rPr>
+      </w:pPr>
+      <w:r>
+        <w:rPr>
+          <w:sz w:val="22"/>
+        </w:rPr>
+        <w:drawing>
+          <wp:inline distT="0" distB="0" distL="0" distR="0" wp14:anchorId="564C2A62" wp14:editId="4F90AB92">
+            <wp:extent cx="2044700" cy="586594"/>
+            <wp:effectExtent l="0" t="0" r="0" b="4445"/>
+            <wp:docPr id="194922689" name="그림 1" descr="텍스트, 폰트, 스크린샷, 타이포그래피이(가) 표시된 사진&#10;&#10;자동 생성된 설명"/>
+            <wp:cNvGraphicFramePr>
+              <a:graphicFrameLocks xmlns:a="http://schemas.openxmlformats.org/drawingml/2006/main" noChangeAspect="1"/>
+            </wp:cNvGraphicFramePr>
+            <a:graphic xmlns:a="http://schemas.openxmlformats.org/drawingml/2006/main">
+              <a:graphicData uri="http://schemas.openxmlformats.org/drawingml/2006/picture">
+                <pic:pic xmlns:pic="http://schemas.openxmlformats.org/drawingml/2006/picture">
+                  <pic:nvPicPr>
+                    <pic:cNvPr id="194922689" name="그림 1" descr="텍스트, 폰트, 스크린샷, 타이포그래피이(가) 표시된 사진&#10;&#10;자동 생성된 설명"/>
+                    <pic:cNvPicPr/>
+                  </pic:nvPicPr>
+                  <pic:blipFill>
+                    <a:blip r:embed="rId36"/>
+                    <a:stretch>
+                      <a:fillRect/>
+                    </a:stretch>
+                  </pic:blipFill>
+                  <pic:spPr>
+                    <a:xfrm>
+                      <a:off x="0" y="0"/>
+                      <a:ext cx="2051297" cy="588487"/>
+                    </a:xfrm>
+                    <a:prstGeom prst="rect">
+                      <a:avLst/>
+                    </a:prstGeom>
+                  </pic:spPr>
+                </pic:pic>
+              </a:graphicData>
+            </a:graphic>
+          </wp:inline>
+        </w:drawing>
+      </w:r>
+    </w:p>
+    <w:p>
+      <w:pPr>
+        <w:spacing w:line="276" w:lineRule="auto"/>
+        <w:rPr>
+          <w:sz w:val="22"/>
+        </w:rPr>
+      </w:pPr>
+      <w:r>
+        <w:rPr>
+          <w:rFonts w:hint="eastAsia"/>
+          <w:sz w:val="22"/>
+        </w:rPr>
+        <w:t>지우겠냐는 확인 메시지의 답이 출력되고 답에 따라 지워지는 작동을 한다.</w:t>
+      </w:r>
+    </w:p>
+    <w:p>
+      <w:pPr>
+        <w:spacing w:line="276" w:lineRule="auto"/>
+        <w:rPr>
+          <w:rFonts w:hint="eastAsia"/>
+          <w:b/>
+          <w:sz w:val="24"/>
+          <w:szCs w:val="24"/>
+        </w:rPr>
+      </w:pPr>
+      <w:r>
+        <w:rPr>
+          <w:rFonts w:hint="eastAsia"/>
+          <w:b/>
+          <w:sz w:val="24"/>
+          <w:szCs w:val="24"/>
+        </w:rPr>
+        <w:t>(</w:t>
+      </w:r>
+      <w:r>
+        <w:rPr>
+          <w:rFonts w:hint="eastAsia"/>
+          <w:b/>
+          <w:sz w:val="24"/>
+          <w:szCs w:val="24"/>
+        </w:rPr>
+        <w:t>3</w:t>
+      </w:r>
+      <w:r>
+        <w:rPr>
+          <w:b/>
+          <w:sz w:val="24"/>
+          <w:szCs w:val="24"/>
+        </w:rPr>
+        <w:t xml:space="preserve">) </w:t>
+      </w:r>
+      <w:r>
+        <w:rPr>
+          <w:rFonts w:hint="eastAsia"/>
+          <w:b/>
+          <w:sz w:val="24"/>
+          <w:szCs w:val="24"/>
+        </w:rPr>
+        <w:t>일기</w:t>
+      </w:r>
+      <w:r>
+        <w:rPr>
+          <w:rFonts w:hint="eastAsia"/>
+          <w:b/>
+          <w:sz w:val="24"/>
+          <w:szCs w:val="24"/>
+        </w:rPr>
+        <w:t>의 태그와 내용을 수정하는 기능</w:t>
+      </w:r>
+    </w:p>
+    <w:p>
+      <w:pPr>
+        <w:spacing w:line="276" w:lineRule="auto"/>
+        <w:rPr>
+          <w:sz w:val="22"/>
+        </w:rPr>
+      </w:pPr>
+      <w:r>
+        <w:rPr>
+          <w:sz w:val="22"/>
+        </w:rPr>
+        <w:drawing>
+          <wp:inline distT="0" distB="0" distL="0" distR="0" wp14:anchorId="32204FF1" wp14:editId="27D024D3">
+            <wp:extent cx="3420097" cy="2241550"/>
+            <wp:effectExtent l="0" t="0" r="9525" b="6350"/>
+            <wp:docPr id="415224102" name="그림 1" descr="텍스트, 스크린샷, 폰트, 번호이(가) 표시된 사진&#10;&#10;자동 생성된 설명"/>
+            <wp:cNvGraphicFramePr>
+              <a:graphicFrameLocks xmlns:a="http://schemas.openxmlformats.org/drawingml/2006/main" noChangeAspect="1"/>
+            </wp:cNvGraphicFramePr>
+            <a:graphic xmlns:a="http://schemas.openxmlformats.org/drawingml/2006/main">
+              <a:graphicData uri="http://schemas.openxmlformats.org/drawingml/2006/picture">
+                <pic:pic xmlns:pic="http://schemas.openxmlformats.org/drawingml/2006/picture">
+                  <pic:nvPicPr>
+                    <pic:cNvPr id="415224102" name="그림 1" descr="텍스트, 스크린샷, 폰트, 번호이(가) 표시된 사진&#10;&#10;자동 생성된 설명"/>
+                    <pic:cNvPicPr/>
+                  </pic:nvPicPr>
+                  <pic:blipFill>
+                    <a:blip r:embed="rId37"/>
+                    <a:stretch>
+                      <a:fillRect/>
+                    </a:stretch>
+                  </pic:blipFill>
+                  <pic:spPr>
+                    <a:xfrm>
+                      <a:off x="0" y="0"/>
+                      <a:ext cx="3431066" cy="2248739"/>
+                    </a:xfrm>
+                    <a:prstGeom prst="rect">
+                      <a:avLst/>
+                    </a:prstGeom>
+                  </pic:spPr>
+                </pic:pic>
+              </a:graphicData>
+            </a:graphic>
+          </wp:inline>
+        </w:drawing>
+      </w:r>
+      <w:r>
+        <w:rPr>
+          <w:rFonts w:hint="eastAsia"/>
+          <w:sz w:val="22"/>
+        </w:rPr>
+        <w:t>(초기 일기 내용)</w:t>
+      </w:r>
+    </w:p>
+    <w:p>
+      <w:pPr>
+        <w:spacing w:line="276" w:lineRule="auto"/>
+        <w:rPr>
+          <w:sz w:val="22"/>
+        </w:rPr>
+      </w:pPr>
+    </w:p>
+    <w:p>
+      <w:pPr>
+        <w:spacing w:line="276" w:lineRule="auto"/>
+        <w:rPr>
+          <w:rFonts w:hint="eastAsia"/>
+          <w:sz w:val="22"/>
+        </w:rPr>
+      </w:pPr>
+    </w:p>
+    <w:p>
+      <w:pPr>
+        <w:spacing w:line="276" w:lineRule="auto"/>
+        <w:rPr>
+          <w:rFonts w:hint="eastAsia"/>
+          <w:sz w:val="22"/>
+        </w:rPr>
+      </w:pPr>
+      <w:r>
+        <w:rPr>
+          <w:sz w:val="22"/>
+        </w:rPr>
+        <w:lastRenderedPageBreak/>
+        <w:drawing>
+          <wp:inline distT="0" distB="0" distL="0" distR="0" wp14:anchorId="53C119BB" wp14:editId="40FD1C95">
+            <wp:extent cx="3374353" cy="2190750"/>
+            <wp:effectExtent l="0" t="0" r="0" b="0"/>
+            <wp:docPr id="358976869" name="그림 1" descr="텍스트, 스크린샷, 폰트이(가) 표시된 사진&#10;&#10;자동 생성된 설명"/>
+            <wp:cNvGraphicFramePr>
+              <a:graphicFrameLocks xmlns:a="http://schemas.openxmlformats.org/drawingml/2006/main" noChangeAspect="1"/>
+            </wp:cNvGraphicFramePr>
+            <a:graphic xmlns:a="http://schemas.openxmlformats.org/drawingml/2006/main">
+              <a:graphicData uri="http://schemas.openxmlformats.org/drawingml/2006/picture">
+                <pic:pic xmlns:pic="http://schemas.openxmlformats.org/drawingml/2006/picture">
+                  <pic:nvPicPr>
+                    <pic:cNvPr id="358976869" name="그림 1" descr="텍스트, 스크린샷, 폰트이(가) 표시된 사진&#10;&#10;자동 생성된 설명"/>
+                    <pic:cNvPicPr/>
+                  </pic:nvPicPr>
+                  <pic:blipFill>
+                    <a:blip r:embed="rId38"/>
+                    <a:stretch>
+                      <a:fillRect/>
+                    </a:stretch>
+                  </pic:blipFill>
+                  <pic:spPr>
+                    <a:xfrm>
+                      <a:off x="0" y="0"/>
+                      <a:ext cx="3378205" cy="2193251"/>
+                    </a:xfrm>
+                    <a:prstGeom prst="rect">
+                      <a:avLst/>
+                    </a:prstGeom>
+                  </pic:spPr>
+                </pic:pic>
+              </a:graphicData>
+            </a:graphic>
+          </wp:inline>
+        </w:drawing>
+      </w:r>
+      <w:r>
+        <w:rPr>
+          <w:rFonts w:hint="eastAsia"/>
+          <w:sz w:val="22"/>
+        </w:rPr>
+        <w:t>(tag수정)</w:t>
+      </w:r>
+    </w:p>
+    <w:p>
+      <w:pPr>
+        <w:spacing w:line="276" w:lineRule="auto"/>
+        <w:rPr>
+          <w:sz w:val="22"/>
+        </w:rPr>
+      </w:pPr>
+      <w:r>
+        <w:rPr>
+          <w:sz w:val="22"/>
+        </w:rPr>
+        <w:drawing>
+          <wp:inline distT="0" distB="0" distL="0" distR="0" wp14:anchorId="4ADD7585" wp14:editId="26E99A0D">
+            <wp:extent cx="3425730" cy="2311400"/>
+            <wp:effectExtent l="0" t="0" r="3810" b="0"/>
+            <wp:docPr id="1350639942" name="그림 1" descr="텍스트, 스크린샷, 폰트이(가) 표시된 사진&#10;&#10;자동 생성된 설명"/>
+            <wp:cNvGraphicFramePr>
+              <a:graphicFrameLocks xmlns:a="http://schemas.openxmlformats.org/drawingml/2006/main" noChangeAspect="1"/>
+            </wp:cNvGraphicFramePr>
+            <a:graphic xmlns:a="http://schemas.openxmlformats.org/drawingml/2006/main">
+              <a:graphicData uri="http://schemas.openxmlformats.org/drawingml/2006/picture">
+                <pic:pic xmlns:pic="http://schemas.openxmlformats.org/drawingml/2006/picture">
+                  <pic:nvPicPr>
+                    <pic:cNvPr id="1350639942" name="그림 1" descr="텍스트, 스크린샷, 폰트이(가) 표시된 사진&#10;&#10;자동 생성된 설명"/>
+                    <pic:cNvPicPr/>
+                  </pic:nvPicPr>
+                  <pic:blipFill>
+                    <a:blip r:embed="rId39"/>
+                    <a:stretch>
+                      <a:fillRect/>
+                    </a:stretch>
+                  </pic:blipFill>
+                  <pic:spPr>
+                    <a:xfrm>
+                      <a:off x="0" y="0"/>
+                      <a:ext cx="3429084" cy="2313663"/>
+                    </a:xfrm>
+                    <a:prstGeom prst="rect">
+                      <a:avLst/>
+                    </a:prstGeom>
+                  </pic:spPr>
+                </pic:pic>
+              </a:graphicData>
+            </a:graphic>
+          </wp:inline>
+        </w:drawing>
+      </w:r>
+      <w:r>
+        <w:rPr>
+          <w:rFonts w:hint="eastAsia"/>
+          <w:sz w:val="22"/>
+        </w:rPr>
+        <w:t>(file context 수정)</w:t>
+      </w:r>
+    </w:p>
+    <w:p>
+      <w:pPr>
+        <w:spacing w:line="276" w:lineRule="auto"/>
+        <w:rPr>
+          <w:rFonts w:hint="eastAsia"/>
+          <w:sz w:val="22"/>
+        </w:rPr>
+      </w:pPr>
+      <w:r>
+        <w:rPr>
+          <w:sz w:val="22"/>
+        </w:rPr>
+        <w:drawing>
+          <wp:inline distT="0" distB="0" distL="0" distR="0" wp14:anchorId="10BDA6D0" wp14:editId="0830414B">
+            <wp:extent cx="3136900" cy="1916994"/>
+            <wp:effectExtent l="0" t="0" r="6350" b="7620"/>
+            <wp:docPr id="1459457498" name="그림 1" descr="텍스트, 스크린샷, 폰트, 번호이(가) 표시된 사진&#10;&#10;자동 생성된 설명"/>
+            <wp:cNvGraphicFramePr>
+              <a:graphicFrameLocks xmlns:a="http://schemas.openxmlformats.org/drawingml/2006/main" noChangeAspect="1"/>
+            </wp:cNvGraphicFramePr>
+            <a:graphic xmlns:a="http://schemas.openxmlformats.org/drawingml/2006/main">
+              <a:graphicData uri="http://schemas.openxmlformats.org/drawingml/2006/picture">
+                <pic:pic xmlns:pic="http://schemas.openxmlformats.org/drawingml/2006/picture">
+                  <pic:nvPicPr>
+                    <pic:cNvPr id="1459457498" name="그림 1" descr="텍스트, 스크린샷, 폰트, 번호이(가) 표시된 사진&#10;&#10;자동 생성된 설명"/>
+                    <pic:cNvPicPr/>
+                  </pic:nvPicPr>
+                  <pic:blipFill>
+                    <a:blip r:embed="rId40"/>
+                    <a:stretch>
+                      <a:fillRect/>
+                    </a:stretch>
+                  </pic:blipFill>
+                  <pic:spPr>
+                    <a:xfrm>
+                      <a:off x="0" y="0"/>
+                      <a:ext cx="3140621" cy="1919268"/>
+                    </a:xfrm>
+                    <a:prstGeom prst="rect">
+                      <a:avLst/>
+                    </a:prstGeom>
+                  </pic:spPr>
+                </pic:pic>
+              </a:graphicData>
+            </a:graphic>
+          </wp:inline>
+        </w:drawing>
+      </w:r>
+      <w:r>
+        <w:rPr>
+          <w:rFonts w:hint="eastAsia"/>
+          <w:sz w:val="22"/>
+        </w:rPr>
+        <w:t>(수정된 파일 내용)</w:t>
+      </w:r>
+    </w:p>
+    <w:p>
+      <w:pPr>
+        <w:spacing w:line="276" w:lineRule="auto"/>
+        <w:rPr>
           <w:b/>
           <w:sz w:val="32"/>
         </w:rPr>
@@ -5657,48 +7887,15 @@
       <w:pPr>
         <w:spacing w:line="276" w:lineRule="auto"/>
         <w:rPr>
-          <w:sz w:val="24"/>
-        </w:rPr>
-      </w:pPr>
-    </w:p>
-    <w:p>
-      <w:pPr>
-        <w:spacing w:line="276" w:lineRule="auto"/>
-        <w:rPr>
-          <w:sz w:val="24"/>
-        </w:rPr>
-      </w:pPr>
-    </w:p>
-    <w:p>
-      <w:pPr>
-        <w:spacing w:line="276" w:lineRule="auto"/>
-        <w:rPr>
-          <w:sz w:val="24"/>
-        </w:rPr>
-      </w:pPr>
-    </w:p>
-    <w:p>
-      <w:pPr>
-        <w:spacing w:line="276" w:lineRule="auto"/>
-        <w:rPr>
-          <w:sz w:val="24"/>
-        </w:rPr>
-      </w:pPr>
-    </w:p>
-    <w:p>
-      <w:pPr>
-        <w:spacing w:line="276" w:lineRule="auto"/>
-        <w:rPr>
-          <w:rFonts w:hint="eastAsia"/>
-          <w:sz w:val="24"/>
-        </w:rPr>
-      </w:pPr>
-    </w:p>
-    <w:p>
-      <w:pPr>
-        <w:spacing w:line="276" w:lineRule="auto"/>
-        <w:rPr>
-          <w:rFonts w:hint="eastAsia"/>
+          <w:rFonts w:hint="eastAsia"/>
+          <w:sz w:val="24"/>
+        </w:rPr>
+      </w:pPr>
+    </w:p>
+    <w:p>
+      <w:pPr>
+        <w:spacing w:line="276" w:lineRule="auto"/>
+        <w:rPr>
           <w:b/>
           <w:sz w:val="32"/>
         </w:rPr>
@@ -5965,7 +8162,6 @@
               <w:spacing w:line="276" w:lineRule="auto"/>
               <w:jc w:val="center"/>
               <w:rPr>
-                <w:rFonts w:hint="eastAsia"/>
                 <w:b/>
                 <w:sz w:val="22"/>
               </w:rPr>
@@ -6093,7 +8289,6 @@
               <w:spacing w:line="276" w:lineRule="auto"/>
               <w:jc w:val="center"/>
               <w:rPr>
-                <w:rFonts w:hint="eastAsia"/>
                 <w:b/>
                 <w:sz w:val="22"/>
               </w:rPr>
@@ -6215,14 +8410,7 @@
                 <w:b/>
                 <w:sz w:val="22"/>
               </w:rPr>
-              <w:t>-</w:t>
-            </w:r>
-            <w:r>
-              <w:rPr>
-                <w:b/>
-                <w:sz w:val="22"/>
-              </w:rPr>
-              <w:t>------------------------&gt;</w:t>
+              <w:t>완료</w:t>
             </w:r>
           </w:p>
         </w:tc>
@@ -7039,7 +9227,7 @@
   <w:style w:type="paragraph" w:default="1" w:styleId="a">
     <w:name w:val="Normal"/>
     <w:qFormat/>
-    <w:rsid w:val="009D0F32"/>
+    <w:rsid w:val="0098354B"/>
     <w:pPr>
       <w:widowControl w:val="0"/>
       <w:wordWrap w:val="0"/>

</xml_diff>